<commit_message>
Update report to add more sections
</commit_message>
<xml_diff>
--- a/docs/report.docx
+++ b/docs/report.docx
@@ -1,6 +1,6 @@
 
 <file path=word/document.xml><?xml version="1.0" encoding="utf-8"?>
-<w:document xmlns:wpc="http://schemas.microsoft.com/office/word/2010/wordprocessingCanvas" xmlns:mc="http://schemas.openxmlformats.org/markup-compatibility/2006" xmlns:o="urn:schemas-microsoft-com:office:office" xmlns:r="http://schemas.openxmlformats.org/officeDocument/2006/relationships" xmlns:m="http://schemas.openxmlformats.org/officeDocument/2006/math" xmlns:v="urn:schemas-microsoft-com:vml" xmlns:wp14="http://schemas.microsoft.com/office/word/2010/wordprocessingDrawing" xmlns:wp="http://schemas.openxmlformats.org/drawingml/2006/wordprocessingDrawing" xmlns:w10="urn:schemas-microsoft-com:office:word" xmlns:w="http://schemas.openxmlformats.org/wordprocessingml/2006/main" xmlns:w14="http://schemas.microsoft.com/office/word/2010/wordml" xmlns:w15="http://schemas.microsoft.com/office/word/2012/wordml" xmlns:wpg="http://schemas.microsoft.com/office/word/2010/wordprocessingGroup" xmlns:wpi="http://schemas.microsoft.com/office/word/2010/wordprocessingInk" xmlns:wne="http://schemas.microsoft.com/office/word/2006/wordml" xmlns:wps="http://schemas.microsoft.com/office/word/2010/wordprocessingShape" mc:Ignorable="w14 w15 wp14">
+<w:document xmlns:wpc="http://schemas.microsoft.com/office/word/2010/wordprocessingCanvas" xmlns:cx="http://schemas.microsoft.com/office/drawing/2014/chartex" xmlns:cx1="http://schemas.microsoft.com/office/drawing/2015/9/8/chartex" xmlns:cx2="http://schemas.microsoft.com/office/drawing/2015/10/21/chartex" xmlns:cx3="http://schemas.microsoft.com/office/drawing/2016/5/9/chartex" xmlns:cx4="http://schemas.microsoft.com/office/drawing/2016/5/10/chartex" xmlns:cx5="http://schemas.microsoft.com/office/drawing/2016/5/11/chartex" xmlns:cx6="http://schemas.microsoft.com/office/drawing/2016/5/12/chartex" xmlns:cx7="http://schemas.microsoft.com/office/drawing/2016/5/13/chartex" xmlns:cx8="http://schemas.microsoft.com/office/drawing/2016/5/14/chartex" xmlns:mc="http://schemas.openxmlformats.org/markup-compatibility/2006" xmlns:aink="http://schemas.microsoft.com/office/drawing/2016/ink" xmlns:am3d="http://schemas.microsoft.com/office/drawing/2017/model3d" xmlns:o="urn:schemas-microsoft-com:office:office" xmlns:r="http://schemas.openxmlformats.org/officeDocument/2006/relationships" xmlns:m="http://schemas.openxmlformats.org/officeDocument/2006/math" xmlns:v="urn:schemas-microsoft-com:vml" xmlns:wp14="http://schemas.microsoft.com/office/word/2010/wordprocessingDrawing" xmlns:wp="http://schemas.openxmlformats.org/drawingml/2006/wordprocessingDrawing" xmlns:w10="urn:schemas-microsoft-com:office:word" xmlns:w="http://schemas.openxmlformats.org/wordprocessingml/2006/main" xmlns:w14="http://schemas.microsoft.com/office/word/2010/wordml" xmlns:w15="http://schemas.microsoft.com/office/word/2012/wordml" xmlns:w16cid="http://schemas.microsoft.com/office/word/2016/wordml/cid" xmlns:w16se="http://schemas.microsoft.com/office/word/2015/wordml/symex" xmlns:wpg="http://schemas.microsoft.com/office/word/2010/wordprocessingGroup" xmlns:wpi="http://schemas.microsoft.com/office/word/2010/wordprocessingInk" xmlns:wne="http://schemas.microsoft.com/office/word/2006/wordml" xmlns:wps="http://schemas.microsoft.com/office/word/2010/wordprocessingShape" mc:Ignorable="w14 w15 w16se w16cid wp14">
   <w:body>
     <w:p>
       <w:pPr>
@@ -125,6 +125,12 @@
           <w:color w:val="000000"/>
         </w:rPr>
         <w:t>, Contours,</w:t>
+      </w:r>
+      <w:r>
+        <w:rPr>
+          <w:color w:val="000000"/>
+        </w:rPr>
+        <w:t xml:space="preserve"> Deep Learning, Deep Neural Networks, CNN</w:t>
       </w:r>
       <w:r>
         <w:rPr>
@@ -278,140 +284,150 @@
         <w:rPr>
           <w:color w:val="000000"/>
         </w:rPr>
-        <w:t xml:space="preserve">dge-like visual representation appearing in form of image edges, object boundaries, line drawings and pictorial scripts, is of </w:t>
+        <w:t>dge-like visual representation appearing in form of image edges, object boundaries, line drawings and pictorial scripts, is of great research interest in both computer vision and computer graphics.</w:t>
+      </w:r>
+      <w:r>
+        <w:rPr>
+          <w:color w:val="000000"/>
+        </w:rPr>
+        <w:t xml:space="preserve"> Contour drawings of images contain object boundaries and salient inner edges such as occluding contours and salient background edges. These sets of visual cues convey 3D perspective, length, width, thickness, and depth.</w:t>
+      </w:r>
+      <w:r>
+        <w:rPr>
+          <w:color w:val="000000"/>
+        </w:rPr>
+        <w:t xml:space="preserve"> </w:t>
+      </w:r>
+      <w:r>
+        <w:rPr>
+          <w:color w:val="000000"/>
+        </w:rPr>
+        <w:t xml:space="preserve">This paper explores, studies, and evaluates the possibilities </w:t>
+      </w:r>
+      <w:r>
+        <w:rPr>
+          <w:color w:val="000000"/>
+        </w:rPr>
+        <w:t xml:space="preserve">of image contours. </w:t>
+      </w:r>
+    </w:p>
+    <w:p>
+      <w:pPr>
+        <w:pStyle w:val="PARAGRAPH"/>
+      </w:pPr>
+      <w:r>
+        <w:t xml:space="preserve">Deep learning algorithms such as Convolutional Neural Networks (CNNs) are powerful models that are trained on terabytes of data to be able to classify an image. </w:t>
+      </w:r>
+      <w:r>
+        <w:t>CNNs</w:t>
+      </w:r>
+      <w:r>
+        <w:t xml:space="preserve"> consider the entire image when classifying and can recognize complex shapes and patterns no matter where they appear in the image. In many image recognition tasks, they can equal or even beat human performance. However, it is very easy to fool a neural network</w:t>
+      </w:r>
+      <w:r>
+        <w:t xml:space="preserve"> by simply changing a few pixels in an image to be darker or lighter</w:t>
+      </w:r>
+      <w:r>
+        <w:t>. A hacked image can cause a neural network to misclassify an image that it would</w:t>
+      </w:r>
+      <w:r>
+        <w:t>,</w:t>
+      </w:r>
+      <w:r>
+        <w:t xml:space="preserve"> </w:t>
+      </w:r>
+      <w:r>
+        <w:t>in normal circumstances</w:t>
+      </w:r>
+      <w:r>
+        <w:t>,</w:t>
+      </w:r>
+      <w:r>
+        <w:t xml:space="preserve"> classify correctly.</w:t>
+      </w:r>
+    </w:p>
+    <w:p>
+      <w:pPr>
+        <w:pStyle w:val="PARAGRAPH"/>
+      </w:pPr>
+      <w:r>
+        <w:t>In this paper, w</w:t>
+      </w:r>
+      <w:r>
+        <w:t>e will evaluate the potentials of using image contours to prevent hacked images from tricking convolutional neural networks</w:t>
+      </w:r>
+      <w:r>
+        <w:t xml:space="preserve">. </w:t>
+      </w:r>
+      <w:r>
+        <w:t>This evaluation depends on</w:t>
+      </w:r>
+      <w:r>
+        <w:t xml:space="preserve"> the effectiveness of </w:t>
+      </w:r>
+      <w:r>
+        <w:t>a</w:t>
+      </w:r>
+      <w:r>
+        <w:t xml:space="preserve"> neural network </w:t>
+      </w:r>
+      <w:r>
+        <w:t xml:space="preserve">trained </w:t>
+      </w:r>
+      <w:r>
+        <w:t xml:space="preserve">on contoured </w:t>
+      </w:r>
+      <w:r>
+        <w:t>images.</w:t>
+      </w:r>
+    </w:p>
+    <w:p>
+      <w:pPr>
+        <w:pStyle w:val="PARAGRAPH"/>
+      </w:pPr>
+      <w:r>
+        <w:t>&lt;TODO&gt;</w:t>
+      </w:r>
+    </w:p>
+    <w:p>
+      <w:pPr>
+        <w:pStyle w:val="Heading1"/>
+        <w:rPr>
+          <w:color w:val="000000"/>
+        </w:rPr>
+      </w:pPr>
+      <w:r>
+        <w:rPr>
+          <w:color w:val="000000"/>
+        </w:rPr>
+        <w:t>2</w:t>
+      </w:r>
+      <w:r>
+        <w:rPr>
+          <w:color w:val="000000"/>
+        </w:rPr>
+        <w:tab/>
       </w:r>
       <w:proofErr w:type="spellStart"/>
       <w:r>
         <w:rPr>
           <w:color w:val="000000"/>
         </w:rPr>
-        <w:t>greate</w:t>
+        <w:t>PhotoSketch</w:t>
       </w:r>
       <w:proofErr w:type="spellEnd"/>
-      <w:r>
-        <w:rPr>
-          <w:color w:val="000000"/>
-        </w:rPr>
-        <w:t xml:space="preserve"> research interest in both computer vision and computer graphics.</w:t>
-      </w:r>
-      <w:r>
-        <w:rPr>
-          <w:color w:val="000000"/>
-        </w:rPr>
-        <w:t xml:space="preserve"> Contour drawings of images contain object boundaries and salient inner edges such as occluding contours and salient background edges. These sets of visual cues convey 3D perspective, length, width, thickness, and depth.</w:t>
-      </w:r>
-      <w:r>
-        <w:rPr>
-          <w:color w:val="000000"/>
-        </w:rPr>
-        <w:t xml:space="preserve"> </w:t>
-      </w:r>
-      <w:r>
-        <w:rPr>
-          <w:color w:val="000000"/>
-        </w:rPr>
-        <w:t xml:space="preserve">This paper explores, studies, and evaluates the possibilities </w:t>
-      </w:r>
-      <w:r>
-        <w:rPr>
-          <w:color w:val="000000"/>
-        </w:rPr>
-        <w:t xml:space="preserve">of image contours. </w:t>
-      </w:r>
-    </w:p>
-    <w:p>
-      <w:pPr>
-        <w:pStyle w:val="PARAGRAPH"/>
-      </w:pPr>
-      <w:r>
-        <w:t xml:space="preserve">Deep learning algorithms such as Convolutional Neural Networks (CNNs) are powerful models that are trained on terabytes of data to be able to classify an image. They consider the entire image when classifying and can recognize complex shapes and patterns no matter where they appear in the image. In many image recognition tasks, they can equal or even beat human performance. However, it is very easy to fool a neural network. A hacked image can cause a neural network to misclassify an image that it would </w:t>
-      </w:r>
-      <w:r>
-        <w:t>in normal circumstances classify correctly.</w:t>
-      </w:r>
-    </w:p>
-    <w:p>
-      <w:pPr>
-        <w:pStyle w:val="PARAGRAPH"/>
-      </w:pPr>
-      <w:r>
-        <w:t>In this paper, w</w:t>
-      </w:r>
-      <w:r>
-        <w:t>e will evaluate the potentials of using image contours to prevent hacked images from tricking convolutional neural networks</w:t>
-      </w:r>
-      <w:r>
-        <w:t xml:space="preserve">. </w:t>
-      </w:r>
-      <w:r>
-        <w:t>This evaluation depends on</w:t>
-      </w:r>
-      <w:r>
-        <w:t xml:space="preserve"> the effectiveness of </w:t>
-      </w:r>
-      <w:r>
-        <w:t>a</w:t>
-      </w:r>
-      <w:r>
-        <w:t xml:space="preserve"> neural network </w:t>
-      </w:r>
-      <w:r>
-        <w:t xml:space="preserve">trained </w:t>
-      </w:r>
-      <w:r>
-        <w:t xml:space="preserve">on contoured </w:t>
-      </w:r>
-      <w:r>
-        <w:t>images.</w:t>
-      </w:r>
-    </w:p>
-    <w:p>
-      <w:pPr>
-        <w:pStyle w:val="PARAGRAPH"/>
-      </w:pPr>
-      <w:r>
-        <w:t>&lt;TODO&gt;</w:t>
-      </w:r>
-    </w:p>
-    <w:p>
-      <w:pPr>
-        <w:pStyle w:val="Heading1"/>
-        <w:rPr>
-          <w:color w:val="000000"/>
-        </w:rPr>
-      </w:pPr>
-      <w:r>
-        <w:rPr>
-          <w:color w:val="000000"/>
-        </w:rPr>
-        <w:t>2</w:t>
-      </w:r>
-      <w:r>
-        <w:rPr>
-          <w:color w:val="000000"/>
-        </w:rPr>
-        <w:tab/>
-      </w:r>
+    </w:p>
+    <w:p>
+      <w:pPr>
+        <w:pStyle w:val="PARAGRAPHnoindent"/>
+      </w:pPr>
       <w:proofErr w:type="spellStart"/>
       <w:r>
-        <w:rPr>
-          <w:color w:val="000000"/>
-        </w:rPr>
-        <w:t>PhotoSketch</w:t>
+        <w:t>Mentian</w:t>
       </w:r>
       <w:proofErr w:type="spellEnd"/>
-    </w:p>
-    <w:p>
-      <w:pPr>
-        <w:pStyle w:val="PARAGRAPHnoindent"/>
-      </w:pPr>
-      <w:proofErr w:type="spellStart"/>
-      <w:r>
-        <w:t>Mentian</w:t>
-      </w:r>
-      <w:proofErr w:type="spellEnd"/>
-      <w:r>
-        <w:t xml:space="preserve"> et All.</w:t>
+      <w:r>
+        <w:t xml:space="preserve"> et Al.</w:t>
       </w:r>
       <w:r>
         <w:t xml:space="preserve"> [1]</w:t>
@@ -502,13 +518,7 @@
         <w:rPr>
           <w:color w:val="000000"/>
         </w:rPr>
-        <w:t xml:space="preserve">drawings made </w:t>
-      </w:r>
-      <w:r>
-        <w:rPr>
-          <w:color w:val="000000"/>
-        </w:rPr>
-        <w:t>by humans</w:t>
+        <w:t>drawings made by humans</w:t>
       </w:r>
       <w:r>
         <w:rPr>
@@ -526,7 +536,13 @@
         <w:rPr>
           <w:color w:val="000000"/>
         </w:rPr>
-        <w:t xml:space="preserve"> [2]. </w:t>
+        <w:t>.</w:t>
+      </w:r>
+      <w:r>
+        <w:rPr>
+          <w:color w:val="000000"/>
+        </w:rPr>
+        <w:t xml:space="preserve"> [2] </w:t>
       </w:r>
       <w:proofErr w:type="spellStart"/>
       <w:r>
@@ -575,7 +591,19 @@
         <w:rPr>
           <w:color w:val="000000"/>
         </w:rPr>
-        <w:t>The paper leverage conditional generative adversarial networks (</w:t>
+        <w:t>The paper leverage</w:t>
+      </w:r>
+      <w:r>
+        <w:rPr>
+          <w:color w:val="000000"/>
+        </w:rPr>
+        <w:t>s a</w:t>
+      </w:r>
+      <w:r>
+        <w:rPr>
+          <w:color w:val="000000"/>
+        </w:rPr>
+        <w:t xml:space="preserve"> conditional generative adversarial network (</w:t>
       </w:r>
       <w:proofErr w:type="spellStart"/>
       <w:r>
@@ -589,7 +617,7 @@
         <w:rPr>
           <w:color w:val="000000"/>
         </w:rPr>
-        <w:t xml:space="preserve">), and a novel MM-loss (Min-Mean-loss) to generate the contours.  </w:t>
+        <w:t>), and a novel MM-loss (Min-Mean-loss) to generate the contours.</w:t>
       </w:r>
     </w:p>
     <w:p>
@@ -638,7 +666,25 @@
         <w:rPr>
           <w:color w:val="000000"/>
         </w:rPr>
-        <w:t>This method expects a 1-to-1 mapping between two domains. However, to accommodate the extra images in each training example, they used a MM-loss to account for this.</w:t>
+        <w:t>Typically, t</w:t>
+      </w:r>
+      <w:r>
+        <w:rPr>
+          <w:color w:val="000000"/>
+        </w:rPr>
+        <w:t>his method expects a 1-to-1 mapping between</w:t>
+      </w:r>
+      <w:r>
+        <w:rPr>
+          <w:color w:val="000000"/>
+        </w:rPr>
+        <w:t xml:space="preserve"> the</w:t>
+      </w:r>
+      <w:r>
+        <w:rPr>
+          <w:color w:val="000000"/>
+        </w:rPr>
+        <w:t xml:space="preserve"> two domains. However, to accommodate the extra images in each training example, they used a MM-loss to account for this.</w:t>
       </w:r>
     </w:p>
     <w:p>
@@ -682,7 +728,19 @@
         <w:rPr>
           <w:color w:val="000000"/>
         </w:rPr>
-        <w:t xml:space="preserve">In this paper, we will be using the original authors pre-trained model. This model is trained on the dataset mentioned in the previous section, which mainly contains pictures of humans and dogs. Thus, the contours generated will most likely be most accurate when generating contours of humans and dogs. </w:t>
+        <w:t>In this paper, we will be using the original authors pre-trained model. This model is trained on the dataset mentioned in the previous section, which mainly contains pictures of humans and dogs. Thus, the contours generated will be most accurate when generating contours of humans and dogs</w:t>
+      </w:r>
+      <w:r>
+        <w:rPr>
+          <w:color w:val="000000"/>
+        </w:rPr>
+        <w:t>, however, we have tested it on other types of images with success</w:t>
+      </w:r>
+      <w:r>
+        <w:rPr>
+          <w:color w:val="000000"/>
+        </w:rPr>
+        <w:t>.</w:t>
       </w:r>
     </w:p>
     <w:p>
@@ -727,7 +785,14 @@
         <w:rPr>
           <w:color w:val="000000"/>
         </w:rPr>
-        <w:t>Generating hacked images is essentially the same as “generating an adversarial example”. It is intentionally crafting a piece of data such that a machine learning model will misclassify it</w:t>
+        <w:t xml:space="preserve">Generating hacked images is essentially the same as </w:t>
+      </w:r>
+      <w:r>
+        <w:rPr>
+          <w:color w:val="000000"/>
+        </w:rPr>
+        <w:lastRenderedPageBreak/>
+        <w:t>“generating an adversarial example”. It is intentionally crafting a piece of data such that a machine learning model will misclassify it</w:t>
       </w:r>
       <w:r>
         <w:rPr>
@@ -745,20 +810,19 @@
         <w:rPr>
           <w:color w:val="000000"/>
         </w:rPr>
-        <w:t xml:space="preserve"> This can be used for something harmless such as a </w:t>
-      </w:r>
-      <w:r>
-        <w:rPr>
-          <w:color w:val="000000"/>
-        </w:rPr>
-        <w:lastRenderedPageBreak/>
-        <w:t xml:space="preserve">prank, but it can also be used for something malicious such as </w:t>
-      </w:r>
-      <w:r>
-        <w:rPr>
-          <w:color w:val="000000"/>
-        </w:rPr>
-        <w:t xml:space="preserve">uploading an image (e.g. a pornographic image) that violates a websites terms of services. A deep neural network would normally be able to catch something like that; however, a hacked image is a way to bypass that </w:t>
+        <w:t xml:space="preserve"> This can be used for something harmless such as a prank, but it can also be used for something malicious such as </w:t>
+      </w:r>
+      <w:r>
+        <w:rPr>
+          <w:color w:val="000000"/>
+        </w:rPr>
+        <w:t>uploading an image (e.g. a pornographic image) that violates a websites terms of services. A deep neural network would normally be</w:t>
+      </w:r>
+      <w:r>
+        <w:rPr>
+          <w:color w:val="000000"/>
+        </w:rPr>
+        <w:t xml:space="preserve"> the first line of </w:t>
       </w:r>
       <w:proofErr w:type="spellStart"/>
       <w:r>
@@ -772,6 +836,26 @@
         <w:rPr>
           <w:color w:val="000000"/>
         </w:rPr>
+        <w:t xml:space="preserve"> and </w:t>
+      </w:r>
+      <w:r>
+        <w:rPr>
+          <w:color w:val="000000"/>
+        </w:rPr>
+        <w:t xml:space="preserve">able to catch something like that; however, a hacked image is a way to bypass that </w:t>
+      </w:r>
+      <w:proofErr w:type="spellStart"/>
+      <w:r>
+        <w:rPr>
+          <w:color w:val="000000"/>
+        </w:rPr>
+        <w:t>defence</w:t>
+      </w:r>
+      <w:proofErr w:type="spellEnd"/>
+      <w:r>
+        <w:rPr>
+          <w:color w:val="000000"/>
+        </w:rPr>
         <w:t>.</w:t>
       </w:r>
       <w:r>
@@ -832,7 +916,19 @@
         <w:rPr>
           <w:color w:val="000000"/>
         </w:rPr>
-        <w:t xml:space="preserve">that changing a couple of pixels would not matter to a deep neural network. However, in a famous paper in 2014 by C. </w:t>
+        <w:t>that changing a couple of pixels</w:t>
+      </w:r>
+      <w:r>
+        <w:rPr>
+          <w:color w:val="000000"/>
+        </w:rPr>
+        <w:t xml:space="preserve"> on an image</w:t>
+      </w:r>
+      <w:r>
+        <w:rPr>
+          <w:color w:val="000000"/>
+        </w:rPr>
+        <w:t xml:space="preserve"> would not matter to a deep neural network. However, in a famous paper in 2014 by C. </w:t>
       </w:r>
       <w:proofErr w:type="spellStart"/>
       <w:r>
@@ -846,7 +942,7 @@
         <w:rPr>
           <w:color w:val="000000"/>
         </w:rPr>
-        <w:t xml:space="preserve"> et all. [4]</w:t>
+        <w:t xml:space="preserve"> et al. [4]</w:t>
       </w:r>
       <w:r>
         <w:rPr>
@@ -991,16 +1087,332 @@
       <w:pPr>
         <w:pStyle w:val="PARAGRAPH"/>
       </w:pPr>
+      <w:r>
+        <w:t>One thing to keep in mind is that we cannot allow any single pixel to be adjusted without any limitations, or else the changes to the image can be drastic enough that it can be seen by the human eye.</w:t>
+      </w:r>
+      <w:r>
+        <w:t xml:space="preserve"> These changes will show up as discolored spots or wavy areas. To prevent these distortions, we add a constraint to our algorithm: no one single pixel in the hacked image can ever be changed by more than a tiny amount from the original image (we use 0.01%).</w:t>
+      </w:r>
+      <w:r>
+        <w:t xml:space="preserve"> This forces the algorithm to tweak the image in a way that still fools the neural network without having any obvious changes from the original image.</w:t>
+      </w:r>
+    </w:p>
+    <w:p>
+      <w:pPr>
+        <w:pStyle w:val="Heading2"/>
+      </w:pPr>
+      <w:r>
+        <w:t>3.</w:t>
+      </w:r>
+      <w:r>
+        <w:t>3</w:t>
+      </w:r>
+      <w:r>
+        <w:t xml:space="preserve"> </w:t>
+      </w:r>
+      <w:r>
+        <w:t>Results</w:t>
+      </w:r>
+    </w:p>
+    <w:p>
+      <w:pPr>
+        <w:pStyle w:val="PARAGRAPH"/>
+      </w:pPr>
+      <w:r>
+        <w:t>For this paper, we force every input image we want to hack to be classified as a toaster.</w:t>
+      </w:r>
+      <w:r>
+        <w:t xml:space="preserve"> Figure 1</w:t>
+      </w:r>
+      <w:r>
+        <w:t xml:space="preserve"> and Figure 2</w:t>
+      </w:r>
+      <w:r>
+        <w:t xml:space="preserve"> </w:t>
+      </w:r>
+      <w:r>
+        <w:t>below shows two seemingly identical images that Inception v3 believes to be totally different.</w:t>
+      </w:r>
+      <w:r>
+        <w:t xml:space="preserve"> We note that Inception v3 does not classify humans, but for all intents and purposes, we show that we can still force the network into thinking the image is a toaster.</w:t>
+      </w:r>
+      <w:r>
+        <w:t xml:space="preserve"> Figure 3 shows that we can </w:t>
+      </w:r>
+      <w:r>
+        <w:t xml:space="preserve">even improve the </w:t>
+      </w:r>
+      <w:r>
+        <w:t xml:space="preserve">networks </w:t>
+      </w:r>
+      <w:r>
+        <w:t>confidence of a toaster image</w:t>
+      </w:r>
+      <w:r>
+        <w:t xml:space="preserve"> being a toaster.</w:t>
+      </w:r>
+    </w:p>
+    <w:p>
+      <w:pPr>
+        <w:pStyle w:val="PARAGRAPH"/>
+      </w:pPr>
+    </w:p>
+    <w:p>
+      <w:pPr>
+        <w:pStyle w:val="PARAGRAPH"/>
+        <w:spacing w:line="240" w:lineRule="auto"/>
+        <w:ind w:firstLine="0"/>
+        <w:jc w:val="center"/>
+      </w:pPr>
+      <w:r>
+        <w:rPr>
+          <w:noProof/>
+        </w:rPr>
+        <w:drawing>
+          <wp:inline distT="0" distB="0" distL="0" distR="0">
+            <wp:extent cx="1371600" cy="1371600"/>
+            <wp:effectExtent l="0" t="0" r="0" b="0"/>
+            <wp:docPr id="10" name="Picture 10"/>
+            <wp:cNvGraphicFramePr>
+              <a:graphicFrameLocks xmlns:a="http://schemas.openxmlformats.org/drawingml/2006/main" noChangeAspect="1"/>
+            </wp:cNvGraphicFramePr>
+            <a:graphic xmlns:a="http://schemas.openxmlformats.org/drawingml/2006/main">
+              <a:graphicData uri="http://schemas.openxmlformats.org/drawingml/2006/picture">
+                <pic:pic xmlns:pic="http://schemas.openxmlformats.org/drawingml/2006/picture">
+                  <pic:nvPicPr>
+                    <pic:cNvPr id="0" name="Picture 14"/>
+                    <pic:cNvPicPr>
+                      <a:picLocks noChangeAspect="1" noChangeArrowheads="1"/>
+                    </pic:cNvPicPr>
+                  </pic:nvPicPr>
+                  <pic:blipFill>
+                    <a:blip r:embed="rId14">
+                      <a:extLst>
+                        <a:ext uri="{28A0092B-C50C-407E-A947-70E740481C1C}">
+                          <a14:useLocalDpi xmlns:a14="http://schemas.microsoft.com/office/drawing/2010/main" val="0"/>
+                        </a:ext>
+                      </a:extLst>
+                    </a:blip>
+                    <a:srcRect/>
+                    <a:stretch>
+                      <a:fillRect/>
+                    </a:stretch>
+                  </pic:blipFill>
+                  <pic:spPr bwMode="auto">
+                    <a:xfrm>
+                      <a:off x="0" y="0"/>
+                      <a:ext cx="1371600" cy="1371600"/>
+                    </a:xfrm>
+                    <a:prstGeom prst="rect">
+                      <a:avLst/>
+                    </a:prstGeom>
+                    <a:noFill/>
+                    <a:ln>
+                      <a:noFill/>
+                    </a:ln>
+                  </pic:spPr>
+                </pic:pic>
+              </a:graphicData>
+            </a:graphic>
+          </wp:inline>
+        </w:drawing>
+      </w:r>
+      <w:r>
+        <w:rPr>
+          <w:noProof/>
+        </w:rPr>
+        <w:drawing>
+          <wp:inline distT="0" distB="0" distL="0" distR="0">
+            <wp:extent cx="1371600" cy="1371600"/>
+            <wp:effectExtent l="0" t="0" r="0" b="0"/>
+            <wp:docPr id="11" name="Picture 11"/>
+            <wp:cNvGraphicFramePr>
+              <a:graphicFrameLocks xmlns:a="http://schemas.openxmlformats.org/drawingml/2006/main" noChangeAspect="1"/>
+            </wp:cNvGraphicFramePr>
+            <a:graphic xmlns:a="http://schemas.openxmlformats.org/drawingml/2006/main">
+              <a:graphicData uri="http://schemas.openxmlformats.org/drawingml/2006/picture">
+                <pic:pic xmlns:pic="http://schemas.openxmlformats.org/drawingml/2006/picture">
+                  <pic:nvPicPr>
+                    <pic:cNvPr id="0" name="Picture 16"/>
+                    <pic:cNvPicPr>
+                      <a:picLocks noChangeAspect="1" noChangeArrowheads="1"/>
+                    </pic:cNvPicPr>
+                  </pic:nvPicPr>
+                  <pic:blipFill>
+                    <a:blip r:embed="rId15">
+                      <a:extLst>
+                        <a:ext uri="{28A0092B-C50C-407E-A947-70E740481C1C}">
+                          <a14:useLocalDpi xmlns:a14="http://schemas.microsoft.com/office/drawing/2010/main" val="0"/>
+                        </a:ext>
+                      </a:extLst>
+                    </a:blip>
+                    <a:srcRect/>
+                    <a:stretch>
+                      <a:fillRect/>
+                    </a:stretch>
+                  </pic:blipFill>
+                  <pic:spPr bwMode="auto">
+                    <a:xfrm>
+                      <a:off x="0" y="0"/>
+                      <a:ext cx="1371600" cy="1371600"/>
+                    </a:xfrm>
+                    <a:prstGeom prst="rect">
+                      <a:avLst/>
+                    </a:prstGeom>
+                    <a:noFill/>
+                    <a:ln>
+                      <a:noFill/>
+                    </a:ln>
+                  </pic:spPr>
+                </pic:pic>
+              </a:graphicData>
+            </a:graphic>
+          </wp:inline>
+        </w:drawing>
+      </w:r>
+    </w:p>
+    <w:p>
+      <w:pPr>
+        <w:pStyle w:val="PARAGRAPH"/>
+        <w:spacing w:line="240" w:lineRule="auto"/>
+        <w:ind w:firstLine="0"/>
+      </w:pPr>
+      <w:r>
+        <w:rPr>
+          <w:b/>
+        </w:rPr>
+        <w:t>Figure 1</w:t>
+      </w:r>
+      <w:r>
+        <w:t xml:space="preserve"> – Left: </w:t>
+      </w:r>
+      <w:proofErr w:type="spellStart"/>
+      <w:r>
+        <w:t>Welsh_springer_spaniel</w:t>
+      </w:r>
+      <w:proofErr w:type="spellEnd"/>
+      <w:r>
+        <w:t xml:space="preserve"> with 26.75% confidence. Right: Toaster with 92.83% confidence.</w:t>
+      </w:r>
+    </w:p>
+    <w:p>
+      <w:pPr>
+        <w:pStyle w:val="PARAGRAPH"/>
+        <w:spacing w:line="240" w:lineRule="auto"/>
+        <w:ind w:left="240" w:firstLine="5"/>
+      </w:pPr>
     </w:p>
     <w:p>
       <w:pPr>
         <w:pStyle w:val="PARAGRAPHnoindent"/>
-        <w:rPr>
-          <w:color w:val="000000"/>
-        </w:rPr>
-      </w:pPr>
-      <w:r>
-        <w:br w:type="page"/>
+        <w:spacing w:line="240" w:lineRule="auto"/>
+        <w:jc w:val="center"/>
+      </w:pPr>
+      <w:r>
+        <w:rPr>
+          <w:noProof/>
+        </w:rPr>
+        <w:drawing>
+          <wp:inline distT="0" distB="0" distL="0" distR="0">
+            <wp:extent cx="1371600" cy="1371600"/>
+            <wp:effectExtent l="0" t="0" r="0" b="0"/>
+            <wp:docPr id="13" name="Picture 13"/>
+            <wp:cNvGraphicFramePr>
+              <a:graphicFrameLocks xmlns:a="http://schemas.openxmlformats.org/drawingml/2006/main" noChangeAspect="1"/>
+            </wp:cNvGraphicFramePr>
+            <a:graphic xmlns:a="http://schemas.openxmlformats.org/drawingml/2006/main">
+              <a:graphicData uri="http://schemas.openxmlformats.org/drawingml/2006/picture">
+                <pic:pic xmlns:pic="http://schemas.openxmlformats.org/drawingml/2006/picture">
+                  <pic:nvPicPr>
+                    <pic:cNvPr id="0" name="Picture 23"/>
+                    <pic:cNvPicPr>
+                      <a:picLocks noChangeAspect="1" noChangeArrowheads="1"/>
+                    </pic:cNvPicPr>
+                  </pic:nvPicPr>
+                  <pic:blipFill>
+                    <a:blip r:embed="rId16">
+                      <a:extLst>
+                        <a:ext uri="{28A0092B-C50C-407E-A947-70E740481C1C}">
+                          <a14:useLocalDpi xmlns:a14="http://schemas.microsoft.com/office/drawing/2010/main" val="0"/>
+                        </a:ext>
+                      </a:extLst>
+                    </a:blip>
+                    <a:srcRect/>
+                    <a:stretch>
+                      <a:fillRect/>
+                    </a:stretch>
+                  </pic:blipFill>
+                  <pic:spPr bwMode="auto">
+                    <a:xfrm>
+                      <a:off x="0" y="0"/>
+                      <a:ext cx="1371600" cy="1371600"/>
+                    </a:xfrm>
+                    <a:prstGeom prst="rect">
+                      <a:avLst/>
+                    </a:prstGeom>
+                    <a:noFill/>
+                    <a:ln>
+                      <a:noFill/>
+                    </a:ln>
+                  </pic:spPr>
+                </pic:pic>
+              </a:graphicData>
+            </a:graphic>
+          </wp:inline>
+        </w:drawing>
+      </w:r>
+      <w:r>
+        <w:rPr>
+          <w:noProof/>
+        </w:rPr>
+        <w:drawing>
+          <wp:inline distT="0" distB="0" distL="0" distR="0">
+            <wp:extent cx="1371600" cy="1371600"/>
+            <wp:effectExtent l="0" t="0" r="0" b="0"/>
+            <wp:docPr id="14" name="Picture 14"/>
+            <wp:cNvGraphicFramePr>
+              <a:graphicFrameLocks xmlns:a="http://schemas.openxmlformats.org/drawingml/2006/main" noChangeAspect="1"/>
+            </wp:cNvGraphicFramePr>
+            <a:graphic xmlns:a="http://schemas.openxmlformats.org/drawingml/2006/main">
+              <a:graphicData uri="http://schemas.openxmlformats.org/drawingml/2006/picture">
+                <pic:pic xmlns:pic="http://schemas.openxmlformats.org/drawingml/2006/picture">
+                  <pic:nvPicPr>
+                    <pic:cNvPr id="0" name="Picture 25"/>
+                    <pic:cNvPicPr>
+                      <a:picLocks noChangeAspect="1" noChangeArrowheads="1"/>
+                    </pic:cNvPicPr>
+                  </pic:nvPicPr>
+                  <pic:blipFill>
+                    <a:blip r:embed="rId17">
+                      <a:extLst>
+                        <a:ext uri="{28A0092B-C50C-407E-A947-70E740481C1C}">
+                          <a14:useLocalDpi xmlns:a14="http://schemas.microsoft.com/office/drawing/2010/main" val="0"/>
+                        </a:ext>
+                      </a:extLst>
+                    </a:blip>
+                    <a:srcRect/>
+                    <a:stretch>
+                      <a:fillRect/>
+                    </a:stretch>
+                  </pic:blipFill>
+                  <pic:spPr bwMode="auto">
+                    <a:xfrm>
+                      <a:off x="0" y="0"/>
+                      <a:ext cx="1371600" cy="1371600"/>
+                    </a:xfrm>
+                    <a:prstGeom prst="rect">
+                      <a:avLst/>
+                    </a:prstGeom>
+                    <a:noFill/>
+                    <a:ln>
+                      <a:noFill/>
+                    </a:ln>
+                  </pic:spPr>
+                </pic:pic>
+              </a:graphicData>
+            </a:graphic>
+          </wp:inline>
+        </w:drawing>
       </w:r>
     </w:p>
     <w:p>
@@ -1008,6 +1420,630 @@
         <w:pStyle w:val="PARAGRAPH"/>
         <w:ind w:firstLine="0"/>
       </w:pPr>
+      <w:r>
+        <w:rPr>
+          <w:b/>
+        </w:rPr>
+        <w:t>Figure 2</w:t>
+      </w:r>
+      <w:r>
+        <w:t xml:space="preserve"> – Left: Wig with 60.11% confidence. </w:t>
+      </w:r>
+      <w:proofErr w:type="spellStart"/>
+      <w:r>
+        <w:t>Right: Toaste</w:t>
+      </w:r>
+      <w:proofErr w:type="spellEnd"/>
+      <w:r>
+        <w:t>r with 99.56% confidence.</w:t>
+      </w:r>
+    </w:p>
+    <w:p>
+      <w:pPr>
+        <w:pStyle w:val="PARAGRAPHnoindent"/>
+      </w:pPr>
+    </w:p>
+    <w:p>
+      <w:pPr>
+        <w:pStyle w:val="PARAGRAPH"/>
+        <w:spacing w:line="240" w:lineRule="auto"/>
+        <w:ind w:firstLine="0"/>
+        <w:jc w:val="center"/>
+      </w:pPr>
+      <w:r>
+        <w:rPr>
+          <w:noProof/>
+        </w:rPr>
+        <w:drawing>
+          <wp:inline distT="0" distB="0" distL="0" distR="0">
+            <wp:extent cx="1371600" cy="1371600"/>
+            <wp:effectExtent l="0" t="0" r="0" b="0"/>
+            <wp:docPr id="18" name="Picture 18"/>
+            <wp:cNvGraphicFramePr>
+              <a:graphicFrameLocks xmlns:a="http://schemas.openxmlformats.org/drawingml/2006/main" noChangeAspect="1"/>
+            </wp:cNvGraphicFramePr>
+            <a:graphic xmlns:a="http://schemas.openxmlformats.org/drawingml/2006/main">
+              <a:graphicData uri="http://schemas.openxmlformats.org/drawingml/2006/picture">
+                <pic:pic xmlns:pic="http://schemas.openxmlformats.org/drawingml/2006/picture">
+                  <pic:nvPicPr>
+                    <pic:cNvPr id="0" name="Picture 42"/>
+                    <pic:cNvPicPr>
+                      <a:picLocks noChangeAspect="1" noChangeArrowheads="1"/>
+                    </pic:cNvPicPr>
+                  </pic:nvPicPr>
+                  <pic:blipFill>
+                    <a:blip r:embed="rId18">
+                      <a:extLst>
+                        <a:ext uri="{28A0092B-C50C-407E-A947-70E740481C1C}">
+                          <a14:useLocalDpi xmlns:a14="http://schemas.microsoft.com/office/drawing/2010/main" val="0"/>
+                        </a:ext>
+                      </a:extLst>
+                    </a:blip>
+                    <a:srcRect/>
+                    <a:stretch>
+                      <a:fillRect/>
+                    </a:stretch>
+                  </pic:blipFill>
+                  <pic:spPr bwMode="auto">
+                    <a:xfrm>
+                      <a:off x="0" y="0"/>
+                      <a:ext cx="1371600" cy="1371600"/>
+                    </a:xfrm>
+                    <a:prstGeom prst="rect">
+                      <a:avLst/>
+                    </a:prstGeom>
+                    <a:noFill/>
+                    <a:ln>
+                      <a:noFill/>
+                    </a:ln>
+                  </pic:spPr>
+                </pic:pic>
+              </a:graphicData>
+            </a:graphic>
+          </wp:inline>
+        </w:drawing>
+      </w:r>
+      <w:r>
+        <w:rPr>
+          <w:noProof/>
+        </w:rPr>
+        <w:drawing>
+          <wp:inline distT="0" distB="0" distL="0" distR="0">
+            <wp:extent cx="1371600" cy="1371600"/>
+            <wp:effectExtent l="0" t="0" r="0" b="0"/>
+            <wp:docPr id="19" name="Picture 19"/>
+            <wp:cNvGraphicFramePr>
+              <a:graphicFrameLocks xmlns:a="http://schemas.openxmlformats.org/drawingml/2006/main" noChangeAspect="1"/>
+            </wp:cNvGraphicFramePr>
+            <a:graphic xmlns:a="http://schemas.openxmlformats.org/drawingml/2006/main">
+              <a:graphicData uri="http://schemas.openxmlformats.org/drawingml/2006/picture">
+                <pic:pic xmlns:pic="http://schemas.openxmlformats.org/drawingml/2006/picture">
+                  <pic:nvPicPr>
+                    <pic:cNvPr id="0" name="Picture 44"/>
+                    <pic:cNvPicPr>
+                      <a:picLocks noChangeAspect="1" noChangeArrowheads="1"/>
+                    </pic:cNvPicPr>
+                  </pic:nvPicPr>
+                  <pic:blipFill>
+                    <a:blip r:embed="rId19">
+                      <a:extLst>
+                        <a:ext uri="{28A0092B-C50C-407E-A947-70E740481C1C}">
+                          <a14:useLocalDpi xmlns:a14="http://schemas.microsoft.com/office/drawing/2010/main" val="0"/>
+                        </a:ext>
+                      </a:extLst>
+                    </a:blip>
+                    <a:srcRect/>
+                    <a:stretch>
+                      <a:fillRect/>
+                    </a:stretch>
+                  </pic:blipFill>
+                  <pic:spPr bwMode="auto">
+                    <a:xfrm>
+                      <a:off x="0" y="0"/>
+                      <a:ext cx="1371600" cy="1371600"/>
+                    </a:xfrm>
+                    <a:prstGeom prst="rect">
+                      <a:avLst/>
+                    </a:prstGeom>
+                    <a:noFill/>
+                    <a:ln>
+                      <a:noFill/>
+                    </a:ln>
+                  </pic:spPr>
+                </pic:pic>
+              </a:graphicData>
+            </a:graphic>
+          </wp:inline>
+        </w:drawing>
+      </w:r>
+    </w:p>
+    <w:p>
+      <w:pPr>
+        <w:pStyle w:val="PARAGRAPH"/>
+        <w:spacing w:line="240" w:lineRule="auto"/>
+        <w:ind w:firstLine="0"/>
+        <w:jc w:val="left"/>
+      </w:pPr>
+      <w:r>
+        <w:rPr>
+          <w:b/>
+        </w:rPr>
+        <w:t>Figure 3</w:t>
+      </w:r>
+      <w:r>
+        <w:t xml:space="preserve"> – Left:</w:t>
+      </w:r>
+      <w:r>
+        <w:t xml:space="preserve"> Toaster with 98.26% confidence. Right: Toaster with 100% confidence.</w:t>
+      </w:r>
+    </w:p>
+    <w:p>
+      <w:pPr>
+        <w:pStyle w:val="PARAGRAPH"/>
+        <w:ind w:firstLine="0"/>
+      </w:pPr>
+    </w:p>
+    <w:p>
+      <w:pPr>
+        <w:pStyle w:val="Heading2"/>
+      </w:pPr>
+      <w:r>
+        <w:t>3.</w:t>
+      </w:r>
+      <w:r>
+        <w:t>4</w:t>
+      </w:r>
+      <w:r>
+        <w:t xml:space="preserve"> </w:t>
+      </w:r>
+      <w:r>
+        <w:t>Image Contours and Hacked Images</w:t>
+      </w:r>
+    </w:p>
+    <w:p>
+      <w:pPr>
+        <w:pStyle w:val="PARAGRAPH"/>
+        <w:ind w:firstLine="0"/>
+      </w:pPr>
+      <w:r>
+        <w:t>Given the original image and hacked image, we feed both</w:t>
+      </w:r>
+      <w:r>
+        <w:t xml:space="preserve"> images into the </w:t>
+      </w:r>
+      <w:proofErr w:type="spellStart"/>
+      <w:r>
+        <w:t>PhotoSketch</w:t>
+      </w:r>
+      <w:proofErr w:type="spellEnd"/>
+      <w:r>
+        <w:t xml:space="preserve"> generator. Figure 4</w:t>
+      </w:r>
+      <w:r>
+        <w:t xml:space="preserve"> and Figure 5</w:t>
+      </w:r>
+      <w:r>
+        <w:t xml:space="preserve"> shows the </w:t>
+      </w:r>
+      <w:r>
+        <w:t xml:space="preserve">resultant image contours. </w:t>
+      </w:r>
+    </w:p>
+    <w:p>
+      <w:pPr>
+        <w:pStyle w:val="PARAGRAPH"/>
+        <w:spacing w:line="240" w:lineRule="auto"/>
+        <w:ind w:firstLine="0"/>
+        <w:jc w:val="center"/>
+      </w:pPr>
+      <w:r>
+        <w:rPr>
+          <w:noProof/>
+        </w:rPr>
+        <w:drawing>
+          <wp:inline distT="0" distB="0" distL="0" distR="0">
+            <wp:extent cx="1371600" cy="1371600"/>
+            <wp:effectExtent l="0" t="0" r="0" b="0"/>
+            <wp:docPr id="21" name="Picture 21" descr="D:\SourceTree\CV-Contour-Drawings\ImageClassificationNN\ImageClassificationNN\data\train\dog\original-00000937.png"/>
+            <wp:cNvGraphicFramePr>
+              <a:graphicFrameLocks xmlns:a="http://schemas.openxmlformats.org/drawingml/2006/main" noChangeAspect="1"/>
+            </wp:cNvGraphicFramePr>
+            <a:graphic xmlns:a="http://schemas.openxmlformats.org/drawingml/2006/main">
+              <a:graphicData uri="http://schemas.openxmlformats.org/drawingml/2006/picture">
+                <pic:pic xmlns:pic="http://schemas.openxmlformats.org/drawingml/2006/picture">
+                  <pic:nvPicPr>
+                    <pic:cNvPr id="0" name="Picture 47" descr="D:\SourceTree\CV-Contour-Drawings\ImageClassificationNN\ImageClassificationNN\data\train\dog\original-00000937.png"/>
+                    <pic:cNvPicPr>
+                      <a:picLocks noChangeAspect="1" noChangeArrowheads="1"/>
+                    </pic:cNvPicPr>
+                  </pic:nvPicPr>
+                  <pic:blipFill>
+                    <a:blip r:embed="rId20">
+                      <a:extLst>
+                        <a:ext uri="{28A0092B-C50C-407E-A947-70E740481C1C}">
+                          <a14:useLocalDpi xmlns:a14="http://schemas.microsoft.com/office/drawing/2010/main" val="0"/>
+                        </a:ext>
+                      </a:extLst>
+                    </a:blip>
+                    <a:srcRect/>
+                    <a:stretch>
+                      <a:fillRect/>
+                    </a:stretch>
+                  </pic:blipFill>
+                  <pic:spPr bwMode="auto">
+                    <a:xfrm>
+                      <a:off x="0" y="0"/>
+                      <a:ext cx="1371600" cy="1371600"/>
+                    </a:xfrm>
+                    <a:prstGeom prst="rect">
+                      <a:avLst/>
+                    </a:prstGeom>
+                    <a:noFill/>
+                    <a:ln>
+                      <a:noFill/>
+                    </a:ln>
+                  </pic:spPr>
+                </pic:pic>
+              </a:graphicData>
+            </a:graphic>
+          </wp:inline>
+        </w:drawing>
+      </w:r>
+      <w:r>
+        <w:rPr>
+          <w:noProof/>
+        </w:rPr>
+        <w:drawing>
+          <wp:inline distT="0" distB="0" distL="0" distR="0">
+            <wp:extent cx="1371600" cy="1371600"/>
+            <wp:effectExtent l="0" t="0" r="0" b="0"/>
+            <wp:docPr id="22" name="Picture 22" descr="D:\SourceTree\CV-Contour-Drawings\ImageClassificationNN\ImageClassificationNN\data-hacked\dog\00000937.png"/>
+            <wp:cNvGraphicFramePr>
+              <a:graphicFrameLocks xmlns:a="http://schemas.openxmlformats.org/drawingml/2006/main" noChangeAspect="1"/>
+            </wp:cNvGraphicFramePr>
+            <a:graphic xmlns:a="http://schemas.openxmlformats.org/drawingml/2006/main">
+              <a:graphicData uri="http://schemas.openxmlformats.org/drawingml/2006/picture">
+                <pic:pic xmlns:pic="http://schemas.openxmlformats.org/drawingml/2006/picture">
+                  <pic:nvPicPr>
+                    <pic:cNvPr id="0" name="Picture 48" descr="D:\SourceTree\CV-Contour-Drawings\ImageClassificationNN\ImageClassificationNN\data-hacked\dog\00000937.png"/>
+                    <pic:cNvPicPr>
+                      <a:picLocks noChangeAspect="1" noChangeArrowheads="1"/>
+                    </pic:cNvPicPr>
+                  </pic:nvPicPr>
+                  <pic:blipFill>
+                    <a:blip r:embed="rId21">
+                      <a:extLst>
+                        <a:ext uri="{28A0092B-C50C-407E-A947-70E740481C1C}">
+                          <a14:useLocalDpi xmlns:a14="http://schemas.microsoft.com/office/drawing/2010/main" val="0"/>
+                        </a:ext>
+                      </a:extLst>
+                    </a:blip>
+                    <a:srcRect/>
+                    <a:stretch>
+                      <a:fillRect/>
+                    </a:stretch>
+                  </pic:blipFill>
+                  <pic:spPr bwMode="auto">
+                    <a:xfrm>
+                      <a:off x="0" y="0"/>
+                      <a:ext cx="1371600" cy="1371600"/>
+                    </a:xfrm>
+                    <a:prstGeom prst="rect">
+                      <a:avLst/>
+                    </a:prstGeom>
+                    <a:noFill/>
+                    <a:ln>
+                      <a:noFill/>
+                    </a:ln>
+                  </pic:spPr>
+                </pic:pic>
+              </a:graphicData>
+            </a:graphic>
+          </wp:inline>
+        </w:drawing>
+      </w:r>
+    </w:p>
+    <w:p>
+      <w:pPr>
+        <w:pStyle w:val="PARAGRAPH"/>
+        <w:ind w:firstLine="0"/>
+      </w:pPr>
+      <w:r>
+        <w:rPr>
+          <w:b/>
+        </w:rPr>
+        <w:t>Figure 4</w:t>
+      </w:r>
+      <w:r>
+        <w:t xml:space="preserve"> – Left: Image contours of original image. Right: </w:t>
+      </w:r>
+      <w:r>
+        <w:lastRenderedPageBreak/>
+        <w:t>Image contours of hacked image.</w:t>
+      </w:r>
+    </w:p>
+    <w:p>
+      <w:pPr>
+        <w:pStyle w:val="PARAGRAPH"/>
+        <w:ind w:firstLine="0"/>
+      </w:pPr>
+    </w:p>
+    <w:p>
+      <w:pPr>
+        <w:pStyle w:val="PARAGRAPH"/>
+        <w:spacing w:line="240" w:lineRule="auto"/>
+        <w:ind w:firstLine="0"/>
+        <w:jc w:val="center"/>
+      </w:pPr>
+      <w:r>
+        <w:rPr>
+          <w:noProof/>
+        </w:rPr>
+        <w:drawing>
+          <wp:inline distT="0" distB="0" distL="0" distR="0">
+            <wp:extent cx="1371600" cy="1371600"/>
+            <wp:effectExtent l="0" t="0" r="0" b="0"/>
+            <wp:docPr id="28" name="Picture 28"/>
+            <wp:cNvGraphicFramePr>
+              <a:graphicFrameLocks xmlns:a="http://schemas.openxmlformats.org/drawingml/2006/main" noChangeAspect="1"/>
+            </wp:cNvGraphicFramePr>
+            <a:graphic xmlns:a="http://schemas.openxmlformats.org/drawingml/2006/main">
+              <a:graphicData uri="http://schemas.openxmlformats.org/drawingml/2006/picture">
+                <pic:pic xmlns:pic="http://schemas.openxmlformats.org/drawingml/2006/picture">
+                  <pic:nvPicPr>
+                    <pic:cNvPr id="0" name="Picture 55"/>
+                    <pic:cNvPicPr>
+                      <a:picLocks noChangeAspect="1" noChangeArrowheads="1"/>
+                    </pic:cNvPicPr>
+                  </pic:nvPicPr>
+                  <pic:blipFill>
+                    <a:blip r:embed="rId22">
+                      <a:extLst>
+                        <a:ext uri="{28A0092B-C50C-407E-A947-70E740481C1C}">
+                          <a14:useLocalDpi xmlns:a14="http://schemas.microsoft.com/office/drawing/2010/main" val="0"/>
+                        </a:ext>
+                      </a:extLst>
+                    </a:blip>
+                    <a:srcRect/>
+                    <a:stretch>
+                      <a:fillRect/>
+                    </a:stretch>
+                  </pic:blipFill>
+                  <pic:spPr bwMode="auto">
+                    <a:xfrm>
+                      <a:off x="0" y="0"/>
+                      <a:ext cx="1371600" cy="1371600"/>
+                    </a:xfrm>
+                    <a:prstGeom prst="rect">
+                      <a:avLst/>
+                    </a:prstGeom>
+                    <a:noFill/>
+                    <a:ln>
+                      <a:noFill/>
+                    </a:ln>
+                  </pic:spPr>
+                </pic:pic>
+              </a:graphicData>
+            </a:graphic>
+          </wp:inline>
+        </w:drawing>
+      </w:r>
+      <w:r>
+        <w:rPr>
+          <w:noProof/>
+        </w:rPr>
+        <w:drawing>
+          <wp:inline distT="0" distB="0" distL="0" distR="0">
+            <wp:extent cx="1371600" cy="1371600"/>
+            <wp:effectExtent l="0" t="0" r="0" b="0"/>
+            <wp:docPr id="27" name="Picture 27"/>
+            <wp:cNvGraphicFramePr>
+              <a:graphicFrameLocks xmlns:a="http://schemas.openxmlformats.org/drawingml/2006/main" noChangeAspect="1"/>
+            </wp:cNvGraphicFramePr>
+            <a:graphic xmlns:a="http://schemas.openxmlformats.org/drawingml/2006/main">
+              <a:graphicData uri="http://schemas.openxmlformats.org/drawingml/2006/picture">
+                <pic:pic xmlns:pic="http://schemas.openxmlformats.org/drawingml/2006/picture">
+                  <pic:nvPicPr>
+                    <pic:cNvPr id="0" name="Picture 53"/>
+                    <pic:cNvPicPr>
+                      <a:picLocks noChangeAspect="1" noChangeArrowheads="1"/>
+                    </pic:cNvPicPr>
+                  </pic:nvPicPr>
+                  <pic:blipFill>
+                    <a:blip r:embed="rId23">
+                      <a:extLst>
+                        <a:ext uri="{28A0092B-C50C-407E-A947-70E740481C1C}">
+                          <a14:useLocalDpi xmlns:a14="http://schemas.microsoft.com/office/drawing/2010/main" val="0"/>
+                        </a:ext>
+                      </a:extLst>
+                    </a:blip>
+                    <a:srcRect/>
+                    <a:stretch>
+                      <a:fillRect/>
+                    </a:stretch>
+                  </pic:blipFill>
+                  <pic:spPr bwMode="auto">
+                    <a:xfrm>
+                      <a:off x="0" y="0"/>
+                      <a:ext cx="1371600" cy="1371600"/>
+                    </a:xfrm>
+                    <a:prstGeom prst="rect">
+                      <a:avLst/>
+                    </a:prstGeom>
+                    <a:noFill/>
+                    <a:ln>
+                      <a:noFill/>
+                    </a:ln>
+                  </pic:spPr>
+                </pic:pic>
+              </a:graphicData>
+            </a:graphic>
+          </wp:inline>
+        </w:drawing>
+      </w:r>
+    </w:p>
+    <w:p>
+      <w:pPr>
+        <w:pStyle w:val="PARAGRAPH"/>
+        <w:ind w:firstLine="0"/>
+      </w:pPr>
+      <w:r>
+        <w:rPr>
+          <w:b/>
+        </w:rPr>
+        <w:t>Figure 5</w:t>
+      </w:r>
+      <w:r>
+        <w:t xml:space="preserve"> – Left: Image contours of original image. Right: Image contours of hacked image.</w:t>
+      </w:r>
+    </w:p>
+    <w:p>
+      <w:pPr>
+        <w:pStyle w:val="PARAGRAPH"/>
+        <w:ind w:firstLine="0"/>
+      </w:pPr>
+    </w:p>
+    <w:p>
+      <w:pPr>
+        <w:pStyle w:val="PARAGRAPH"/>
+        <w:ind w:firstLine="0"/>
+      </w:pPr>
+      <w:r>
+        <w:t>At first glance, the image contours of Figure 5 may look identical, but there are slight differences in the contours (some contour lines are longer in one image than the other).</w:t>
+      </w:r>
+      <w:r>
+        <w:t xml:space="preserve"> Overall, we can say that (at least from the human eye’s perspective) the contours for hacked and non-hacked images are almost identical.</w:t>
+      </w:r>
+    </w:p>
+    <w:p>
+      <w:pPr>
+        <w:pStyle w:val="Heading1"/>
+        <w:rPr>
+          <w:rStyle w:val="Figurereferenceto"/>
+          <w:color w:val="000000"/>
+        </w:rPr>
+      </w:pPr>
+      <w:r>
+        <w:rPr>
+          <w:rStyle w:val="Figurereferenceto"/>
+          <w:color w:val="000000"/>
+        </w:rPr>
+        <w:t>4</w:t>
+      </w:r>
+      <w:r>
+        <w:rPr>
+          <w:rStyle w:val="Figurereferenceto"/>
+          <w:color w:val="000000"/>
+        </w:rPr>
+        <w:tab/>
+      </w:r>
+      <w:r>
+        <w:rPr>
+          <w:rStyle w:val="Figurereferenceto"/>
+          <w:color w:val="000000"/>
+        </w:rPr>
+        <w:t>Topic</w:t>
+      </w:r>
+      <w:r>
+        <w:rPr>
+          <w:rStyle w:val="Figurereferenceto"/>
+          <w:color w:val="000000"/>
+        </w:rPr>
+        <w:t>1</w:t>
+      </w:r>
+    </w:p>
+    <w:p>
+      <w:pPr>
+        <w:pStyle w:val="PARAGRAPH"/>
+      </w:pPr>
+      <w:bookmarkStart w:id="0" w:name="_GoBack"/>
+      <w:bookmarkEnd w:id="0"/>
+    </w:p>
+    <w:p>
+      <w:pPr>
+        <w:pStyle w:val="Heading1"/>
+        <w:rPr>
+          <w:rStyle w:val="Url"/>
+          <w:rFonts w:ascii="Helvetica" w:hAnsi="Helvetica"/>
+          <w:color w:val="000000"/>
+        </w:rPr>
+      </w:pPr>
+      <w:r>
+        <w:rPr>
+          <w:rStyle w:val="Figurereferenceto"/>
+          <w:color w:val="000000"/>
+        </w:rPr>
+        <w:t>5</w:t>
+      </w:r>
+      <w:r>
+        <w:rPr>
+          <w:rStyle w:val="Figurereferenceto"/>
+          <w:color w:val="000000"/>
+        </w:rPr>
+        <w:tab/>
+      </w:r>
+      <w:r>
+        <w:rPr>
+          <w:rStyle w:val="Figurereferenceto"/>
+          <w:color w:val="000000"/>
+        </w:rPr>
+        <w:t>Topic</w:t>
+      </w:r>
+      <w:r>
+        <w:rPr>
+          <w:rStyle w:val="Figurereferenceto"/>
+          <w:color w:val="000000"/>
+        </w:rPr>
+        <w:t>2</w:t>
+      </w:r>
+    </w:p>
+    <w:p>
+      <w:pPr>
+        <w:pStyle w:val="PARAGRAPH"/>
+      </w:pPr>
+    </w:p>
+    <w:p>
+      <w:pPr>
+        <w:pStyle w:val="PARAGRAPH"/>
+      </w:pPr>
+    </w:p>
+    <w:p>
+      <w:pPr>
+        <w:pStyle w:val="PARAGRAPH"/>
+        <w:ind w:firstLine="0"/>
+      </w:pPr>
+    </w:p>
+    <w:p>
+      <w:pPr>
+        <w:pStyle w:val="PARAGRAPH"/>
+      </w:pPr>
+    </w:p>
+    <w:p>
+      <w:pPr>
+        <w:pStyle w:val="PARAGRAPH"/>
+      </w:pPr>
+    </w:p>
+    <w:p>
+      <w:pPr>
+        <w:pStyle w:val="PARAGRAPH"/>
+      </w:pPr>
+    </w:p>
+    <w:p>
+      <w:pPr>
+        <w:pStyle w:val="PARAGRAPHnoindent"/>
+        <w:rPr>
+          <w:color w:val="000000"/>
+        </w:rPr>
+      </w:pPr>
+      <w:r>
+        <w:br w:type="page"/>
+      </w:r>
+    </w:p>
+    <w:p>
+      <w:pPr>
+        <w:pStyle w:val="PARAGRAPH"/>
+        <w:ind w:firstLine="0"/>
+      </w:pPr>
     </w:p>
     <w:p>
       <w:pPr>
@@ -1109,7 +2145,7 @@
         </w:rPr>
         <w:t>MathType add-on (</w:t>
       </w:r>
-      <w:hyperlink r:id="rId14" w:history="1">
+      <w:hyperlink r:id="rId24" w:history="1">
         <w:r>
           <w:rPr>
             <w:rStyle w:val="Hyperlink"/>
@@ -1194,7 +2230,7 @@
                     </pic:cNvPicPr>
                   </pic:nvPicPr>
                   <pic:blipFill>
-                    <a:blip r:embed="rId15"/>
+                    <a:blip r:embed="rId25"/>
                     <a:srcRect/>
                     <a:stretch>
                       <a:fillRect/>
@@ -1284,7 +2320,7 @@
         </w:rPr>
         <w:t xml:space="preserve"> guide: </w:t>
       </w:r>
-      <w:hyperlink r:id="rId16" w:history="1">
+      <w:hyperlink r:id="rId26" w:history="1">
         <w:r>
           <w:rPr>
             <w:rStyle w:val="Hyperlink"/>
@@ -1399,7 +2435,7 @@
         </w:rPr>
         <w:t xml:space="preserve"> </w:t>
       </w:r>
-      <w:hyperlink r:id="rId17" w:anchor="figures" w:history="1">
+      <w:hyperlink r:id="rId27" w:anchor="figures" w:history="1">
         <w:r>
           <w:rPr>
             <w:rStyle w:val="Hyperlink"/>
@@ -1428,7 +2464,7 @@
         </w:rPr>
         <w:t xml:space="preserve"> </w:t>
       </w:r>
-      <w:hyperlink r:id="rId18" w:history="1">
+      <w:hyperlink r:id="rId28" w:history="1">
         <w:r>
           <w:rPr>
             <w:rStyle w:val="Hyperlink"/>
@@ -1631,7 +2667,7 @@
                     </pic:cNvPicPr>
                   </pic:nvPicPr>
                   <pic:blipFill>
-                    <a:blip r:embed="rId19"/>
+                    <a:blip r:embed="rId29"/>
                     <a:srcRect/>
                     <a:stretch>
                       <a:fillRect/>
@@ -1740,7 +2776,7 @@
                     </pic:cNvPicPr>
                   </pic:nvPicPr>
                   <pic:blipFill>
-                    <a:blip r:embed="rId20"/>
+                    <a:blip r:embed="rId30"/>
                     <a:srcRect/>
                     <a:stretch>
                       <a:fillRect/>
@@ -1949,7 +2985,7 @@
                     </pic:cNvPicPr>
                   </pic:nvPicPr>
                   <pic:blipFill>
-                    <a:blip r:embed="rId21"/>
+                    <a:blip r:embed="rId31"/>
                     <a:srcRect/>
                     <a:stretch>
                       <a:fillRect/>
@@ -2368,7 +3404,7 @@
         <w:lastRenderedPageBreak/>
         <w:t xml:space="preserve">company. More information can be found at </w:t>
       </w:r>
-      <w:hyperlink r:id="rId22" w:anchor="supplemental" w:history="1">
+      <w:hyperlink r:id="rId32" w:anchor="supplemental" w:history="1">
         <w:r>
           <w:rPr>
             <w:rStyle w:val="Hyperlink"/>
@@ -2462,7 +3498,7 @@
         </w:rPr>
         <w:t xml:space="preserve">Unfortunately, the Computer Society document translator cannot handle automatic endnotes in Word; therefore, type the reference list at the end of the paper using the “References” style. See the IEEE Computer Society’s style for reference formatting at: </w:t>
       </w:r>
-      <w:hyperlink r:id="rId23" w:history="1">
+      <w:hyperlink r:id="rId33" w:history="1">
         <w:r>
           <w:rPr>
             <w:rStyle w:val="Hyperlink"/>
@@ -2562,7 +3598,7 @@
         </w:rPr>
         <w:t xml:space="preserve">Additional information on formatting and style issues can be obtained in the IEEE Computer Society Style Guide, which is posted online at: </w:t>
       </w:r>
-      <w:hyperlink r:id="rId24" w:history="1">
+      <w:hyperlink r:id="rId34" w:history="1">
         <w:r>
           <w:rPr>
             <w:rStyle w:val="Hyperlink"/>
@@ -2880,7 +3916,7 @@
         </w:rPr>
         <w:t xml:space="preserve">Advanced Guide to Inception v3 on Cloud TPI. [Online] Available: </w:t>
       </w:r>
-      <w:hyperlink r:id="rId25" w:history="1">
+      <w:hyperlink r:id="rId35" w:history="1">
         <w:r>
           <w:rPr>
             <w:rStyle w:val="Hyperlink"/>
@@ -2926,24 +3962,14 @@
           <w:sz w:val="16"/>
           <w:szCs w:val="16"/>
         </w:rPr>
-        <w:t xml:space="preserve"> </w:t>
-      </w:r>
-      <w:bookmarkStart w:id="0" w:name="_GoBack"/>
-      <w:bookmarkEnd w:id="0"/>
+        <w:t xml:space="preserve"> Available:  </w:t>
+      </w:r>
       <w:r>
         <w:rPr>
           <w:color w:val="000000"/>
           <w:sz w:val="16"/>
           <w:szCs w:val="16"/>
         </w:rPr>
-        <w:t xml:space="preserve">Available:  </w:t>
-      </w:r>
-      <w:r>
-        <w:rPr>
-          <w:color w:val="000000"/>
-          <w:sz w:val="16"/>
-          <w:szCs w:val="16"/>
-        </w:rPr>
         <w:t>http://mmlab.ie.cuhk.edu.hk/projects/CelebA.html</w:t>
       </w:r>
     </w:p>
@@ -2967,8 +3993,8 @@
       </w:pPr>
     </w:p>
     <w:sectPr>
-      <w:headerReference w:type="even" r:id="rId26"/>
-      <w:headerReference w:type="default" r:id="rId27"/>
+      <w:headerReference w:type="even" r:id="rId36"/>
+      <w:headerReference w:type="default" r:id="rId37"/>
       <w:type w:val="continuous"/>
       <w:pgSz w:w="11340" w:h="15480" w:code="1"/>
       <w:pgMar w:top="1195" w:right="605" w:bottom="360" w:left="720" w:header="605" w:footer="72" w:gutter="0"/>
@@ -2979,7 +4005,7 @@
 </file>
 
 <file path=word/endnotes.xml><?xml version="1.0" encoding="utf-8"?>
-<w:endnotes xmlns:wpc="http://schemas.microsoft.com/office/word/2010/wordprocessingCanvas" xmlns:mc="http://schemas.openxmlformats.org/markup-compatibility/2006" xmlns:o="urn:schemas-microsoft-com:office:office" xmlns:r="http://schemas.openxmlformats.org/officeDocument/2006/relationships" xmlns:m="http://schemas.openxmlformats.org/officeDocument/2006/math" xmlns:v="urn:schemas-microsoft-com:vml" xmlns:wp14="http://schemas.microsoft.com/office/word/2010/wordprocessingDrawing" xmlns:wp="http://schemas.openxmlformats.org/drawingml/2006/wordprocessingDrawing" xmlns:w10="urn:schemas-microsoft-com:office:word" xmlns:w="http://schemas.openxmlformats.org/wordprocessingml/2006/main" xmlns:w14="http://schemas.microsoft.com/office/word/2010/wordml" xmlns:w15="http://schemas.microsoft.com/office/word/2012/wordml" xmlns:wpg="http://schemas.microsoft.com/office/word/2010/wordprocessingGroup" xmlns:wpi="http://schemas.microsoft.com/office/word/2010/wordprocessingInk" xmlns:wne="http://schemas.microsoft.com/office/word/2006/wordml" xmlns:wps="http://schemas.microsoft.com/office/word/2010/wordprocessingShape" mc:Ignorable="w14 w15 wp14">
+<w:endnotes xmlns:wpc="http://schemas.microsoft.com/office/word/2010/wordprocessingCanvas" xmlns:cx="http://schemas.microsoft.com/office/drawing/2014/chartex" xmlns:cx1="http://schemas.microsoft.com/office/drawing/2015/9/8/chartex" xmlns:cx2="http://schemas.microsoft.com/office/drawing/2015/10/21/chartex" xmlns:cx3="http://schemas.microsoft.com/office/drawing/2016/5/9/chartex" xmlns:cx4="http://schemas.microsoft.com/office/drawing/2016/5/10/chartex" xmlns:cx5="http://schemas.microsoft.com/office/drawing/2016/5/11/chartex" xmlns:cx6="http://schemas.microsoft.com/office/drawing/2016/5/12/chartex" xmlns:cx7="http://schemas.microsoft.com/office/drawing/2016/5/13/chartex" xmlns:cx8="http://schemas.microsoft.com/office/drawing/2016/5/14/chartex" xmlns:mc="http://schemas.openxmlformats.org/markup-compatibility/2006" xmlns:aink="http://schemas.microsoft.com/office/drawing/2016/ink" xmlns:am3d="http://schemas.microsoft.com/office/drawing/2017/model3d" xmlns:o="urn:schemas-microsoft-com:office:office" xmlns:r="http://schemas.openxmlformats.org/officeDocument/2006/relationships" xmlns:m="http://schemas.openxmlformats.org/officeDocument/2006/math" xmlns:v="urn:schemas-microsoft-com:vml" xmlns:wp14="http://schemas.microsoft.com/office/word/2010/wordprocessingDrawing" xmlns:wp="http://schemas.openxmlformats.org/drawingml/2006/wordprocessingDrawing" xmlns:w10="urn:schemas-microsoft-com:office:word" xmlns:w="http://schemas.openxmlformats.org/wordprocessingml/2006/main" xmlns:w14="http://schemas.microsoft.com/office/word/2010/wordml" xmlns:w15="http://schemas.microsoft.com/office/word/2012/wordml" xmlns:w16cid="http://schemas.microsoft.com/office/word/2016/wordml/cid" xmlns:w16se="http://schemas.microsoft.com/office/word/2015/wordml/symex" xmlns:wpg="http://schemas.microsoft.com/office/word/2010/wordprocessingGroup" xmlns:wpi="http://schemas.microsoft.com/office/word/2010/wordprocessingInk" xmlns:wne="http://schemas.microsoft.com/office/word/2006/wordml" xmlns:wps="http://schemas.microsoft.com/office/word/2010/wordprocessingShape" mc:Ignorable="w14 w15 w16se w16cid wp14">
   <w:endnote w:type="separator" w:id="-1">
     <w:p>
       <w:r>
@@ -2998,7 +4024,7 @@
 </file>
 
 <file path=word/footer1.xml><?xml version="1.0" encoding="utf-8"?>
-<w:ftr xmlns:wpc="http://schemas.microsoft.com/office/word/2010/wordprocessingCanvas" xmlns:mc="http://schemas.openxmlformats.org/markup-compatibility/2006" xmlns:o="urn:schemas-microsoft-com:office:office" xmlns:r="http://schemas.openxmlformats.org/officeDocument/2006/relationships" xmlns:m="http://schemas.openxmlformats.org/officeDocument/2006/math" xmlns:v="urn:schemas-microsoft-com:vml" xmlns:wp14="http://schemas.microsoft.com/office/word/2010/wordprocessingDrawing" xmlns:wp="http://schemas.openxmlformats.org/drawingml/2006/wordprocessingDrawing" xmlns:w10="urn:schemas-microsoft-com:office:word" xmlns:w="http://schemas.openxmlformats.org/wordprocessingml/2006/main" xmlns:w14="http://schemas.microsoft.com/office/word/2010/wordml" xmlns:w15="http://schemas.microsoft.com/office/word/2012/wordml" xmlns:wpg="http://schemas.microsoft.com/office/word/2010/wordprocessingGroup" xmlns:wpi="http://schemas.microsoft.com/office/word/2010/wordprocessingInk" xmlns:wne="http://schemas.microsoft.com/office/word/2006/wordml" xmlns:wps="http://schemas.microsoft.com/office/word/2010/wordprocessingShape" mc:Ignorable="w14 w15 wp14">
+<w:ftr xmlns:wpc="http://schemas.microsoft.com/office/word/2010/wordprocessingCanvas" xmlns:cx="http://schemas.microsoft.com/office/drawing/2014/chartex" xmlns:cx1="http://schemas.microsoft.com/office/drawing/2015/9/8/chartex" xmlns:cx2="http://schemas.microsoft.com/office/drawing/2015/10/21/chartex" xmlns:cx3="http://schemas.microsoft.com/office/drawing/2016/5/9/chartex" xmlns:cx4="http://schemas.microsoft.com/office/drawing/2016/5/10/chartex" xmlns:cx5="http://schemas.microsoft.com/office/drawing/2016/5/11/chartex" xmlns:cx6="http://schemas.microsoft.com/office/drawing/2016/5/12/chartex" xmlns:cx7="http://schemas.microsoft.com/office/drawing/2016/5/13/chartex" xmlns:cx8="http://schemas.microsoft.com/office/drawing/2016/5/14/chartex" xmlns:mc="http://schemas.openxmlformats.org/markup-compatibility/2006" xmlns:aink="http://schemas.microsoft.com/office/drawing/2016/ink" xmlns:am3d="http://schemas.microsoft.com/office/drawing/2017/model3d" xmlns:o="urn:schemas-microsoft-com:office:office" xmlns:r="http://schemas.openxmlformats.org/officeDocument/2006/relationships" xmlns:m="http://schemas.openxmlformats.org/officeDocument/2006/math" xmlns:v="urn:schemas-microsoft-com:vml" xmlns:wp14="http://schemas.microsoft.com/office/word/2010/wordprocessingDrawing" xmlns:wp="http://schemas.openxmlformats.org/drawingml/2006/wordprocessingDrawing" xmlns:w10="urn:schemas-microsoft-com:office:word" xmlns:w="http://schemas.openxmlformats.org/wordprocessingml/2006/main" xmlns:w14="http://schemas.microsoft.com/office/word/2010/wordml" xmlns:w15="http://schemas.microsoft.com/office/word/2012/wordml" xmlns:w16cid="http://schemas.microsoft.com/office/word/2016/wordml/cid" xmlns:w16se="http://schemas.microsoft.com/office/word/2015/wordml/symex" xmlns:wpg="http://schemas.microsoft.com/office/word/2010/wordprocessingGroup" xmlns:wpi="http://schemas.microsoft.com/office/word/2010/wordprocessingInk" xmlns:wne="http://schemas.microsoft.com/office/word/2006/wordml" xmlns:wps="http://schemas.microsoft.com/office/word/2010/wordprocessingShape" mc:Ignorable="w14 w15 w16se w16cid wp14">
   <w:p>
     <w:pPr>
       <w:spacing w:line="20" w:lineRule="exact"/>
@@ -3009,7 +4035,7 @@
 </file>
 
 <file path=word/footer2.xml><?xml version="1.0" encoding="utf-8"?>
-<w:ftr xmlns:wpc="http://schemas.microsoft.com/office/word/2010/wordprocessingCanvas" xmlns:mc="http://schemas.openxmlformats.org/markup-compatibility/2006" xmlns:o="urn:schemas-microsoft-com:office:office" xmlns:r="http://schemas.openxmlformats.org/officeDocument/2006/relationships" xmlns:m="http://schemas.openxmlformats.org/officeDocument/2006/math" xmlns:v="urn:schemas-microsoft-com:vml" xmlns:wp14="http://schemas.microsoft.com/office/word/2010/wordprocessingDrawing" xmlns:wp="http://schemas.openxmlformats.org/drawingml/2006/wordprocessingDrawing" xmlns:w10="urn:schemas-microsoft-com:office:word" xmlns:w="http://schemas.openxmlformats.org/wordprocessingml/2006/main" xmlns:w14="http://schemas.microsoft.com/office/word/2010/wordml" xmlns:w15="http://schemas.microsoft.com/office/word/2012/wordml" xmlns:wpg="http://schemas.microsoft.com/office/word/2010/wordprocessingGroup" xmlns:wpi="http://schemas.microsoft.com/office/word/2010/wordprocessingInk" xmlns:wne="http://schemas.microsoft.com/office/word/2006/wordml" xmlns:wps="http://schemas.microsoft.com/office/word/2010/wordprocessingShape" mc:Ignorable="w14 w15 wp14">
+<w:ftr xmlns:wpc="http://schemas.microsoft.com/office/word/2010/wordprocessingCanvas" xmlns:cx="http://schemas.microsoft.com/office/drawing/2014/chartex" xmlns:cx1="http://schemas.microsoft.com/office/drawing/2015/9/8/chartex" xmlns:cx2="http://schemas.microsoft.com/office/drawing/2015/10/21/chartex" xmlns:cx3="http://schemas.microsoft.com/office/drawing/2016/5/9/chartex" xmlns:cx4="http://schemas.microsoft.com/office/drawing/2016/5/10/chartex" xmlns:cx5="http://schemas.microsoft.com/office/drawing/2016/5/11/chartex" xmlns:cx6="http://schemas.microsoft.com/office/drawing/2016/5/12/chartex" xmlns:cx7="http://schemas.microsoft.com/office/drawing/2016/5/13/chartex" xmlns:cx8="http://schemas.microsoft.com/office/drawing/2016/5/14/chartex" xmlns:mc="http://schemas.openxmlformats.org/markup-compatibility/2006" xmlns:aink="http://schemas.microsoft.com/office/drawing/2016/ink" xmlns:am3d="http://schemas.microsoft.com/office/drawing/2017/model3d" xmlns:o="urn:schemas-microsoft-com:office:office" xmlns:r="http://schemas.openxmlformats.org/officeDocument/2006/relationships" xmlns:m="http://schemas.openxmlformats.org/officeDocument/2006/math" xmlns:v="urn:schemas-microsoft-com:vml" xmlns:wp14="http://schemas.microsoft.com/office/word/2010/wordprocessingDrawing" xmlns:wp="http://schemas.openxmlformats.org/drawingml/2006/wordprocessingDrawing" xmlns:w10="urn:schemas-microsoft-com:office:word" xmlns:w="http://schemas.openxmlformats.org/wordprocessingml/2006/main" xmlns:w14="http://schemas.microsoft.com/office/word/2010/wordml" xmlns:w15="http://schemas.microsoft.com/office/word/2012/wordml" xmlns:w16cid="http://schemas.microsoft.com/office/word/2016/wordml/cid" xmlns:w16se="http://schemas.microsoft.com/office/word/2015/wordml/symex" xmlns:wpg="http://schemas.microsoft.com/office/word/2010/wordprocessingGroup" xmlns:wpi="http://schemas.microsoft.com/office/word/2010/wordprocessingInk" xmlns:wne="http://schemas.microsoft.com/office/word/2006/wordml" xmlns:wps="http://schemas.microsoft.com/office/word/2010/wordprocessingShape" mc:Ignorable="w14 w15 w16se w16cid wp14">
   <w:p>
     <w:pPr>
       <w:spacing w:line="20" w:lineRule="exact"/>
@@ -3023,7 +4049,7 @@
 </file>
 
 <file path=word/footer3.xml><?xml version="1.0" encoding="utf-8"?>
-<w:ftr xmlns:wpc="http://schemas.microsoft.com/office/word/2010/wordprocessingCanvas" xmlns:mc="http://schemas.openxmlformats.org/markup-compatibility/2006" xmlns:o="urn:schemas-microsoft-com:office:office" xmlns:r="http://schemas.openxmlformats.org/officeDocument/2006/relationships" xmlns:m="http://schemas.openxmlformats.org/officeDocument/2006/math" xmlns:v="urn:schemas-microsoft-com:vml" xmlns:wp14="http://schemas.microsoft.com/office/word/2010/wordprocessingDrawing" xmlns:wp="http://schemas.openxmlformats.org/drawingml/2006/wordprocessingDrawing" xmlns:w10="urn:schemas-microsoft-com:office:word" xmlns:w="http://schemas.openxmlformats.org/wordprocessingml/2006/main" xmlns:w14="http://schemas.microsoft.com/office/word/2010/wordml" xmlns:w15="http://schemas.microsoft.com/office/word/2012/wordml" xmlns:wpg="http://schemas.microsoft.com/office/word/2010/wordprocessingGroup" xmlns:wpi="http://schemas.microsoft.com/office/word/2010/wordprocessingInk" xmlns:wne="http://schemas.microsoft.com/office/word/2006/wordml" xmlns:wps="http://schemas.microsoft.com/office/word/2010/wordprocessingShape" mc:Ignorable="w14 w15 wp14">
+<w:ftr xmlns:wpc="http://schemas.microsoft.com/office/word/2010/wordprocessingCanvas" xmlns:cx="http://schemas.microsoft.com/office/drawing/2014/chartex" xmlns:cx1="http://schemas.microsoft.com/office/drawing/2015/9/8/chartex" xmlns:cx2="http://schemas.microsoft.com/office/drawing/2015/10/21/chartex" xmlns:cx3="http://schemas.microsoft.com/office/drawing/2016/5/9/chartex" xmlns:cx4="http://schemas.microsoft.com/office/drawing/2016/5/10/chartex" xmlns:cx5="http://schemas.microsoft.com/office/drawing/2016/5/11/chartex" xmlns:cx6="http://schemas.microsoft.com/office/drawing/2016/5/12/chartex" xmlns:cx7="http://schemas.microsoft.com/office/drawing/2016/5/13/chartex" xmlns:cx8="http://schemas.microsoft.com/office/drawing/2016/5/14/chartex" xmlns:mc="http://schemas.openxmlformats.org/markup-compatibility/2006" xmlns:aink="http://schemas.microsoft.com/office/drawing/2016/ink" xmlns:am3d="http://schemas.microsoft.com/office/drawing/2017/model3d" xmlns:o="urn:schemas-microsoft-com:office:office" xmlns:r="http://schemas.openxmlformats.org/officeDocument/2006/relationships" xmlns:m="http://schemas.openxmlformats.org/officeDocument/2006/math" xmlns:v="urn:schemas-microsoft-com:vml" xmlns:wp14="http://schemas.microsoft.com/office/word/2010/wordprocessingDrawing" xmlns:wp="http://schemas.openxmlformats.org/drawingml/2006/wordprocessingDrawing" xmlns:w10="urn:schemas-microsoft-com:office:word" xmlns:w="http://schemas.openxmlformats.org/wordprocessingml/2006/main" xmlns:w14="http://schemas.microsoft.com/office/word/2010/wordml" xmlns:w15="http://schemas.microsoft.com/office/word/2012/wordml" xmlns:w16cid="http://schemas.microsoft.com/office/word/2016/wordml/cid" xmlns:w16se="http://schemas.microsoft.com/office/word/2015/wordml/symex" xmlns:wpg="http://schemas.microsoft.com/office/word/2010/wordprocessingGroup" xmlns:wpi="http://schemas.microsoft.com/office/word/2010/wordprocessingInk" xmlns:wne="http://schemas.microsoft.com/office/word/2006/wordml" xmlns:wps="http://schemas.microsoft.com/office/word/2010/wordprocessingShape" mc:Ignorable="w14 w15 w16se w16cid wp14">
   <w:p>
     <w:pPr>
       <w:pStyle w:val="Footer"/>
@@ -3035,7 +4061,7 @@
 </file>
 
 <file path=word/footnotes.xml><?xml version="1.0" encoding="utf-8"?>
-<w:footnotes xmlns:wpc="http://schemas.microsoft.com/office/word/2010/wordprocessingCanvas" xmlns:mc="http://schemas.openxmlformats.org/markup-compatibility/2006" xmlns:o="urn:schemas-microsoft-com:office:office" xmlns:r="http://schemas.openxmlformats.org/officeDocument/2006/relationships" xmlns:m="http://schemas.openxmlformats.org/officeDocument/2006/math" xmlns:v="urn:schemas-microsoft-com:vml" xmlns:wp14="http://schemas.microsoft.com/office/word/2010/wordprocessingDrawing" xmlns:wp="http://schemas.openxmlformats.org/drawingml/2006/wordprocessingDrawing" xmlns:w10="urn:schemas-microsoft-com:office:word" xmlns:w="http://schemas.openxmlformats.org/wordprocessingml/2006/main" xmlns:w14="http://schemas.microsoft.com/office/word/2010/wordml" xmlns:w15="http://schemas.microsoft.com/office/word/2012/wordml" xmlns:wpg="http://schemas.microsoft.com/office/word/2010/wordprocessingGroup" xmlns:wpi="http://schemas.microsoft.com/office/word/2010/wordprocessingInk" xmlns:wne="http://schemas.microsoft.com/office/word/2006/wordml" xmlns:wps="http://schemas.microsoft.com/office/word/2010/wordprocessingShape" mc:Ignorable="w14 w15 wp14">
+<w:footnotes xmlns:wpc="http://schemas.microsoft.com/office/word/2010/wordprocessingCanvas" xmlns:cx="http://schemas.microsoft.com/office/drawing/2014/chartex" xmlns:cx1="http://schemas.microsoft.com/office/drawing/2015/9/8/chartex" xmlns:cx2="http://schemas.microsoft.com/office/drawing/2015/10/21/chartex" xmlns:cx3="http://schemas.microsoft.com/office/drawing/2016/5/9/chartex" xmlns:cx4="http://schemas.microsoft.com/office/drawing/2016/5/10/chartex" xmlns:cx5="http://schemas.microsoft.com/office/drawing/2016/5/11/chartex" xmlns:cx6="http://schemas.microsoft.com/office/drawing/2016/5/12/chartex" xmlns:cx7="http://schemas.microsoft.com/office/drawing/2016/5/13/chartex" xmlns:cx8="http://schemas.microsoft.com/office/drawing/2016/5/14/chartex" xmlns:mc="http://schemas.openxmlformats.org/markup-compatibility/2006" xmlns:aink="http://schemas.microsoft.com/office/drawing/2016/ink" xmlns:am3d="http://schemas.microsoft.com/office/drawing/2017/model3d" xmlns:o="urn:schemas-microsoft-com:office:office" xmlns:r="http://schemas.openxmlformats.org/officeDocument/2006/relationships" xmlns:m="http://schemas.openxmlformats.org/officeDocument/2006/math" xmlns:v="urn:schemas-microsoft-com:vml" xmlns:wp14="http://schemas.microsoft.com/office/word/2010/wordprocessingDrawing" xmlns:wp="http://schemas.openxmlformats.org/drawingml/2006/wordprocessingDrawing" xmlns:w10="urn:schemas-microsoft-com:office:word" xmlns:w="http://schemas.openxmlformats.org/wordprocessingml/2006/main" xmlns:w14="http://schemas.microsoft.com/office/word/2010/wordml" xmlns:w15="http://schemas.microsoft.com/office/word/2012/wordml" xmlns:w16cid="http://schemas.microsoft.com/office/word/2016/wordml/cid" xmlns:w16se="http://schemas.microsoft.com/office/word/2015/wordml/symex" xmlns:wpg="http://schemas.microsoft.com/office/word/2010/wordprocessingGroup" xmlns:wpi="http://schemas.microsoft.com/office/word/2010/wordprocessingInk" xmlns:wne="http://schemas.microsoft.com/office/word/2006/wordml" xmlns:wps="http://schemas.microsoft.com/office/word/2010/wordprocessingShape" mc:Ignorable="w14 w15 w16se w16cid wp14">
   <w:footnote w:type="separator" w:id="-1">
     <w:p>
       <w:pPr>
@@ -3075,7 +4101,7 @@
 </file>
 
 <file path=word/header1.xml><?xml version="1.0" encoding="utf-8"?>
-<w:hdr xmlns:wpc="http://schemas.microsoft.com/office/word/2010/wordprocessingCanvas" xmlns:mc="http://schemas.openxmlformats.org/markup-compatibility/2006" xmlns:o="urn:schemas-microsoft-com:office:office" xmlns:r="http://schemas.openxmlformats.org/officeDocument/2006/relationships" xmlns:m="http://schemas.openxmlformats.org/officeDocument/2006/math" xmlns:v="urn:schemas-microsoft-com:vml" xmlns:wp14="http://schemas.microsoft.com/office/word/2010/wordprocessingDrawing" xmlns:wp="http://schemas.openxmlformats.org/drawingml/2006/wordprocessingDrawing" xmlns:w10="urn:schemas-microsoft-com:office:word" xmlns:w="http://schemas.openxmlformats.org/wordprocessingml/2006/main" xmlns:w14="http://schemas.microsoft.com/office/word/2010/wordml" xmlns:w15="http://schemas.microsoft.com/office/word/2012/wordml" xmlns:wpg="http://schemas.microsoft.com/office/word/2010/wordprocessingGroup" xmlns:wpi="http://schemas.microsoft.com/office/word/2010/wordprocessingInk" xmlns:wne="http://schemas.microsoft.com/office/word/2006/wordml" xmlns:wps="http://schemas.microsoft.com/office/word/2010/wordprocessingShape" mc:Ignorable="w14 w15 wp14">
+<w:hdr xmlns:wpc="http://schemas.microsoft.com/office/word/2010/wordprocessingCanvas" xmlns:cx="http://schemas.microsoft.com/office/drawing/2014/chartex" xmlns:cx1="http://schemas.microsoft.com/office/drawing/2015/9/8/chartex" xmlns:cx2="http://schemas.microsoft.com/office/drawing/2015/10/21/chartex" xmlns:cx3="http://schemas.microsoft.com/office/drawing/2016/5/9/chartex" xmlns:cx4="http://schemas.microsoft.com/office/drawing/2016/5/10/chartex" xmlns:cx5="http://schemas.microsoft.com/office/drawing/2016/5/11/chartex" xmlns:cx6="http://schemas.microsoft.com/office/drawing/2016/5/12/chartex" xmlns:cx7="http://schemas.microsoft.com/office/drawing/2016/5/13/chartex" xmlns:cx8="http://schemas.microsoft.com/office/drawing/2016/5/14/chartex" xmlns:mc="http://schemas.openxmlformats.org/markup-compatibility/2006" xmlns:aink="http://schemas.microsoft.com/office/drawing/2016/ink" xmlns:am3d="http://schemas.microsoft.com/office/drawing/2017/model3d" xmlns:o="urn:schemas-microsoft-com:office:office" xmlns:r="http://schemas.openxmlformats.org/officeDocument/2006/relationships" xmlns:m="http://schemas.openxmlformats.org/officeDocument/2006/math" xmlns:v="urn:schemas-microsoft-com:vml" xmlns:wp14="http://schemas.microsoft.com/office/word/2010/wordprocessingDrawing" xmlns:wp="http://schemas.openxmlformats.org/drawingml/2006/wordprocessingDrawing" xmlns:w10="urn:schemas-microsoft-com:office:word" xmlns:w="http://schemas.openxmlformats.org/wordprocessingml/2006/main" xmlns:w14="http://schemas.microsoft.com/office/word/2010/wordml" xmlns:w15="http://schemas.microsoft.com/office/word/2012/wordml" xmlns:w16cid="http://schemas.microsoft.com/office/word/2016/wordml/cid" xmlns:w16se="http://schemas.microsoft.com/office/word/2015/wordml/symex" xmlns:wpg="http://schemas.microsoft.com/office/word/2010/wordprocessingGroup" xmlns:wpi="http://schemas.microsoft.com/office/word/2010/wordprocessingInk" xmlns:wne="http://schemas.microsoft.com/office/word/2006/wordml" xmlns:wps="http://schemas.microsoft.com/office/word/2010/wordprocessingShape" mc:Ignorable="w14 w15 w16se w16cid wp14">
   <w:p>
     <w:pPr>
       <w:pStyle w:val="Header"/>
@@ -3124,23 +4150,23 @@
     </w:r>
     <w:r>
       <w:tab/>
-      <w:t>IEEE TRANSACTIONS ON XXXXXXXXXXXXXXXXXXXX</w:t>
+      <w:t xml:space="preserve">IEEE TRANSACTIONS ON </w:t>
     </w:r>
     <w:proofErr w:type="gramStart"/>
     <w:r>
-      <w:t>,  vol</w:t>
+      <w:t>XXXXXXXXXXXXXXXXXXXX,  vol.</w:t>
     </w:r>
     <w:proofErr w:type="gramEnd"/>
     <w:r>
-      <w:t>.  #</w:t>
+      <w:t xml:space="preserve">  #</w:t>
     </w:r>
     <w:proofErr w:type="gramStart"/>
     <w:r>
-      <w:t>,  no</w:t>
+      <w:t>,  no.</w:t>
     </w:r>
     <w:proofErr w:type="gramEnd"/>
     <w:r>
-      <w:t>.  #</w:t>
+      <w:t xml:space="preserve">  #</w:t>
     </w:r>
     <w:proofErr w:type="gramStart"/>
     <w:r>
@@ -3155,7 +4181,7 @@
 </file>
 
 <file path=word/header2.xml><?xml version="1.0" encoding="utf-8"?>
-<w:hdr xmlns:wpc="http://schemas.microsoft.com/office/word/2010/wordprocessingCanvas" xmlns:mc="http://schemas.openxmlformats.org/markup-compatibility/2006" xmlns:o="urn:schemas-microsoft-com:office:office" xmlns:r="http://schemas.openxmlformats.org/officeDocument/2006/relationships" xmlns:m="http://schemas.openxmlformats.org/officeDocument/2006/math" xmlns:v="urn:schemas-microsoft-com:vml" xmlns:wp14="http://schemas.microsoft.com/office/word/2010/wordprocessingDrawing" xmlns:wp="http://schemas.openxmlformats.org/drawingml/2006/wordprocessingDrawing" xmlns:w10="urn:schemas-microsoft-com:office:word" xmlns:w="http://schemas.openxmlformats.org/wordprocessingml/2006/main" xmlns:w14="http://schemas.microsoft.com/office/word/2010/wordml" xmlns:w15="http://schemas.microsoft.com/office/word/2012/wordml" xmlns:wpg="http://schemas.microsoft.com/office/word/2010/wordprocessingGroup" xmlns:wpi="http://schemas.microsoft.com/office/word/2010/wordprocessingInk" xmlns:wne="http://schemas.microsoft.com/office/word/2006/wordml" xmlns:wps="http://schemas.microsoft.com/office/word/2010/wordprocessingShape" mc:Ignorable="w14 w15 wp14">
+<w:hdr xmlns:wpc="http://schemas.microsoft.com/office/word/2010/wordprocessingCanvas" xmlns:cx="http://schemas.microsoft.com/office/drawing/2014/chartex" xmlns:cx1="http://schemas.microsoft.com/office/drawing/2015/9/8/chartex" xmlns:cx2="http://schemas.microsoft.com/office/drawing/2015/10/21/chartex" xmlns:cx3="http://schemas.microsoft.com/office/drawing/2016/5/9/chartex" xmlns:cx4="http://schemas.microsoft.com/office/drawing/2016/5/10/chartex" xmlns:cx5="http://schemas.microsoft.com/office/drawing/2016/5/11/chartex" xmlns:cx6="http://schemas.microsoft.com/office/drawing/2016/5/12/chartex" xmlns:cx7="http://schemas.microsoft.com/office/drawing/2016/5/13/chartex" xmlns:cx8="http://schemas.microsoft.com/office/drawing/2016/5/14/chartex" xmlns:mc="http://schemas.openxmlformats.org/markup-compatibility/2006" xmlns:aink="http://schemas.microsoft.com/office/drawing/2016/ink" xmlns:am3d="http://schemas.microsoft.com/office/drawing/2017/model3d" xmlns:o="urn:schemas-microsoft-com:office:office" xmlns:r="http://schemas.openxmlformats.org/officeDocument/2006/relationships" xmlns:m="http://schemas.openxmlformats.org/officeDocument/2006/math" xmlns:v="urn:schemas-microsoft-com:vml" xmlns:wp14="http://schemas.microsoft.com/office/word/2010/wordprocessingDrawing" xmlns:wp="http://schemas.openxmlformats.org/drawingml/2006/wordprocessingDrawing" xmlns:w10="urn:schemas-microsoft-com:office:word" xmlns:w="http://schemas.openxmlformats.org/wordprocessingml/2006/main" xmlns:w14="http://schemas.microsoft.com/office/word/2010/wordml" xmlns:w15="http://schemas.microsoft.com/office/word/2012/wordml" xmlns:w16cid="http://schemas.microsoft.com/office/word/2016/wordml/cid" xmlns:w16se="http://schemas.microsoft.com/office/word/2015/wordml/symex" xmlns:wpg="http://schemas.microsoft.com/office/word/2010/wordprocessingGroup" xmlns:wpi="http://schemas.microsoft.com/office/word/2010/wordprocessingInk" xmlns:wne="http://schemas.microsoft.com/office/word/2006/wordml" xmlns:wps="http://schemas.microsoft.com/office/word/2010/wordprocessingShape" mc:Ignorable="w14 w15 w16se w16cid wp14">
   <w:p>
     <w:pPr>
       <w:pStyle w:val="Header"/>
@@ -3212,7 +4238,7 @@
 </file>
 
 <file path=word/header3.xml><?xml version="1.0" encoding="utf-8"?>
-<w:hdr xmlns:wpc="http://schemas.microsoft.com/office/word/2010/wordprocessingCanvas" xmlns:mc="http://schemas.openxmlformats.org/markup-compatibility/2006" xmlns:o="urn:schemas-microsoft-com:office:office" xmlns:r="http://schemas.openxmlformats.org/officeDocument/2006/relationships" xmlns:m="http://schemas.openxmlformats.org/officeDocument/2006/math" xmlns:v="urn:schemas-microsoft-com:vml" xmlns:wp14="http://schemas.microsoft.com/office/word/2010/wordprocessingDrawing" xmlns:wp="http://schemas.openxmlformats.org/drawingml/2006/wordprocessingDrawing" xmlns:w10="urn:schemas-microsoft-com:office:word" xmlns:w="http://schemas.openxmlformats.org/wordprocessingml/2006/main" xmlns:w14="http://schemas.microsoft.com/office/word/2010/wordml" xmlns:w15="http://schemas.microsoft.com/office/word/2012/wordml" xmlns:wpg="http://schemas.microsoft.com/office/word/2010/wordprocessingGroup" xmlns:wpi="http://schemas.microsoft.com/office/word/2010/wordprocessingInk" xmlns:wne="http://schemas.microsoft.com/office/word/2006/wordml" xmlns:wps="http://schemas.microsoft.com/office/word/2010/wordprocessingShape" mc:Ignorable="w14 w15 wp14">
+<w:hdr xmlns:wpc="http://schemas.microsoft.com/office/word/2010/wordprocessingCanvas" xmlns:cx="http://schemas.microsoft.com/office/drawing/2014/chartex" xmlns:cx1="http://schemas.microsoft.com/office/drawing/2015/9/8/chartex" xmlns:cx2="http://schemas.microsoft.com/office/drawing/2015/10/21/chartex" xmlns:cx3="http://schemas.microsoft.com/office/drawing/2016/5/9/chartex" xmlns:cx4="http://schemas.microsoft.com/office/drawing/2016/5/10/chartex" xmlns:cx5="http://schemas.microsoft.com/office/drawing/2016/5/11/chartex" xmlns:cx6="http://schemas.microsoft.com/office/drawing/2016/5/12/chartex" xmlns:cx7="http://schemas.microsoft.com/office/drawing/2016/5/13/chartex" xmlns:cx8="http://schemas.microsoft.com/office/drawing/2016/5/14/chartex" xmlns:mc="http://schemas.openxmlformats.org/markup-compatibility/2006" xmlns:aink="http://schemas.microsoft.com/office/drawing/2016/ink" xmlns:am3d="http://schemas.microsoft.com/office/drawing/2017/model3d" xmlns:o="urn:schemas-microsoft-com:office:office" xmlns:r="http://schemas.openxmlformats.org/officeDocument/2006/relationships" xmlns:m="http://schemas.openxmlformats.org/officeDocument/2006/math" xmlns:v="urn:schemas-microsoft-com:vml" xmlns:wp14="http://schemas.microsoft.com/office/word/2010/wordprocessingDrawing" xmlns:wp="http://schemas.openxmlformats.org/drawingml/2006/wordprocessingDrawing" xmlns:w10="urn:schemas-microsoft-com:office:word" xmlns:w="http://schemas.openxmlformats.org/wordprocessingml/2006/main" xmlns:w14="http://schemas.microsoft.com/office/word/2010/wordml" xmlns:w15="http://schemas.microsoft.com/office/word/2012/wordml" xmlns:w16cid="http://schemas.microsoft.com/office/word/2016/wordml/cid" xmlns:w16se="http://schemas.microsoft.com/office/word/2015/wordml/symex" xmlns:wpg="http://schemas.microsoft.com/office/word/2010/wordprocessingGroup" xmlns:wpi="http://schemas.microsoft.com/office/word/2010/wordprocessingInk" xmlns:wne="http://schemas.microsoft.com/office/word/2006/wordml" xmlns:wps="http://schemas.microsoft.com/office/word/2010/wordprocessingShape" mc:Ignorable="w14 w15 w16se w16cid wp14">
   <w:p>
     <w:pPr>
       <w:pStyle w:val="Header"/>
@@ -3267,7 +4293,7 @@
 </file>
 
 <file path=word/header4.xml><?xml version="1.0" encoding="utf-8"?>
-<w:hdr xmlns:wpc="http://schemas.microsoft.com/office/word/2010/wordprocessingCanvas" xmlns:mc="http://schemas.openxmlformats.org/markup-compatibility/2006" xmlns:o="urn:schemas-microsoft-com:office:office" xmlns:r="http://schemas.openxmlformats.org/officeDocument/2006/relationships" xmlns:m="http://schemas.openxmlformats.org/officeDocument/2006/math" xmlns:v="urn:schemas-microsoft-com:vml" xmlns:wp14="http://schemas.microsoft.com/office/word/2010/wordprocessingDrawing" xmlns:wp="http://schemas.openxmlformats.org/drawingml/2006/wordprocessingDrawing" xmlns:w10="urn:schemas-microsoft-com:office:word" xmlns:w="http://schemas.openxmlformats.org/wordprocessingml/2006/main" xmlns:w14="http://schemas.microsoft.com/office/word/2010/wordml" xmlns:w15="http://schemas.microsoft.com/office/word/2012/wordml" xmlns:wpg="http://schemas.microsoft.com/office/word/2010/wordprocessingGroup" xmlns:wpi="http://schemas.microsoft.com/office/word/2010/wordprocessingInk" xmlns:wne="http://schemas.microsoft.com/office/word/2006/wordml" xmlns:wps="http://schemas.microsoft.com/office/word/2010/wordprocessingShape" mc:Ignorable="w14 w15 wp14">
+<w:hdr xmlns:wpc="http://schemas.microsoft.com/office/word/2010/wordprocessingCanvas" xmlns:cx="http://schemas.microsoft.com/office/drawing/2014/chartex" xmlns:cx1="http://schemas.microsoft.com/office/drawing/2015/9/8/chartex" xmlns:cx2="http://schemas.microsoft.com/office/drawing/2015/10/21/chartex" xmlns:cx3="http://schemas.microsoft.com/office/drawing/2016/5/9/chartex" xmlns:cx4="http://schemas.microsoft.com/office/drawing/2016/5/10/chartex" xmlns:cx5="http://schemas.microsoft.com/office/drawing/2016/5/11/chartex" xmlns:cx6="http://schemas.microsoft.com/office/drawing/2016/5/12/chartex" xmlns:cx7="http://schemas.microsoft.com/office/drawing/2016/5/13/chartex" xmlns:cx8="http://schemas.microsoft.com/office/drawing/2016/5/14/chartex" xmlns:mc="http://schemas.openxmlformats.org/markup-compatibility/2006" xmlns:aink="http://schemas.microsoft.com/office/drawing/2016/ink" xmlns:am3d="http://schemas.microsoft.com/office/drawing/2017/model3d" xmlns:o="urn:schemas-microsoft-com:office:office" xmlns:r="http://schemas.openxmlformats.org/officeDocument/2006/relationships" xmlns:m="http://schemas.openxmlformats.org/officeDocument/2006/math" xmlns:v="urn:schemas-microsoft-com:vml" xmlns:wp14="http://schemas.microsoft.com/office/word/2010/wordprocessingDrawing" xmlns:wp="http://schemas.openxmlformats.org/drawingml/2006/wordprocessingDrawing" xmlns:w10="urn:schemas-microsoft-com:office:word" xmlns:w="http://schemas.openxmlformats.org/wordprocessingml/2006/main" xmlns:w14="http://schemas.microsoft.com/office/word/2010/wordml" xmlns:w15="http://schemas.microsoft.com/office/word/2012/wordml" xmlns:w16cid="http://schemas.microsoft.com/office/word/2016/wordml/cid" xmlns:w16se="http://schemas.microsoft.com/office/word/2015/wordml/symex" xmlns:wpg="http://schemas.microsoft.com/office/word/2010/wordprocessingGroup" xmlns:wpi="http://schemas.microsoft.com/office/word/2010/wordprocessingInk" xmlns:wne="http://schemas.microsoft.com/office/word/2006/wordml" xmlns:wps="http://schemas.microsoft.com/office/word/2010/wordprocessingShape" mc:Ignorable="w14 w15 w16se w16cid wp14">
   <w:p>
     <w:pPr>
       <w:pStyle w:val="Header"/>
@@ -3317,12 +4343,15 @@
     <w:r>
       <w:tab/>
     </w:r>
+    <w:r>
+      <w:t>Michael Tran, Victor Chen.:  Photo-Sketching: Evaluation project</w:t>
+    </w:r>
   </w:p>
 </w:hdr>
 </file>
 
 <file path=word/header5.xml><?xml version="1.0" encoding="utf-8"?>
-<w:hdr xmlns:wpc="http://schemas.microsoft.com/office/word/2010/wordprocessingCanvas" xmlns:mc="http://schemas.openxmlformats.org/markup-compatibility/2006" xmlns:o="urn:schemas-microsoft-com:office:office" xmlns:r="http://schemas.openxmlformats.org/officeDocument/2006/relationships" xmlns:m="http://schemas.openxmlformats.org/officeDocument/2006/math" xmlns:v="urn:schemas-microsoft-com:vml" xmlns:wp14="http://schemas.microsoft.com/office/word/2010/wordprocessingDrawing" xmlns:wp="http://schemas.openxmlformats.org/drawingml/2006/wordprocessingDrawing" xmlns:w10="urn:schemas-microsoft-com:office:word" xmlns:w="http://schemas.openxmlformats.org/wordprocessingml/2006/main" xmlns:w14="http://schemas.microsoft.com/office/word/2010/wordml" xmlns:w15="http://schemas.microsoft.com/office/word/2012/wordml" xmlns:wpg="http://schemas.microsoft.com/office/word/2010/wordprocessingGroup" xmlns:wpi="http://schemas.microsoft.com/office/word/2010/wordprocessingInk" xmlns:wne="http://schemas.microsoft.com/office/word/2006/wordml" xmlns:wps="http://schemas.microsoft.com/office/word/2010/wordprocessingShape" mc:Ignorable="w14 w15 wp14">
+<w:hdr xmlns:wpc="http://schemas.microsoft.com/office/word/2010/wordprocessingCanvas" xmlns:cx="http://schemas.microsoft.com/office/drawing/2014/chartex" xmlns:cx1="http://schemas.microsoft.com/office/drawing/2015/9/8/chartex" xmlns:cx2="http://schemas.microsoft.com/office/drawing/2015/10/21/chartex" xmlns:cx3="http://schemas.microsoft.com/office/drawing/2016/5/9/chartex" xmlns:cx4="http://schemas.microsoft.com/office/drawing/2016/5/10/chartex" xmlns:cx5="http://schemas.microsoft.com/office/drawing/2016/5/11/chartex" xmlns:cx6="http://schemas.microsoft.com/office/drawing/2016/5/12/chartex" xmlns:cx7="http://schemas.microsoft.com/office/drawing/2016/5/13/chartex" xmlns:cx8="http://schemas.microsoft.com/office/drawing/2016/5/14/chartex" xmlns:mc="http://schemas.openxmlformats.org/markup-compatibility/2006" xmlns:aink="http://schemas.microsoft.com/office/drawing/2016/ink" xmlns:am3d="http://schemas.microsoft.com/office/drawing/2017/model3d" xmlns:o="urn:schemas-microsoft-com:office:office" xmlns:r="http://schemas.openxmlformats.org/officeDocument/2006/relationships" xmlns:m="http://schemas.openxmlformats.org/officeDocument/2006/math" xmlns:v="urn:schemas-microsoft-com:vml" xmlns:wp14="http://schemas.microsoft.com/office/word/2010/wordprocessingDrawing" xmlns:wp="http://schemas.openxmlformats.org/drawingml/2006/wordprocessingDrawing" xmlns:w10="urn:schemas-microsoft-com:office:word" xmlns:w="http://schemas.openxmlformats.org/wordprocessingml/2006/main" xmlns:w14="http://schemas.microsoft.com/office/word/2010/wordml" xmlns:w15="http://schemas.microsoft.com/office/word/2012/wordml" xmlns:w16cid="http://schemas.microsoft.com/office/word/2016/wordml/cid" xmlns:w16se="http://schemas.microsoft.com/office/word/2015/wordml/symex" xmlns:wpg="http://schemas.microsoft.com/office/word/2010/wordprocessingGroup" xmlns:wpi="http://schemas.microsoft.com/office/word/2010/wordprocessingInk" xmlns:wne="http://schemas.microsoft.com/office/word/2006/wordml" xmlns:wps="http://schemas.microsoft.com/office/word/2010/wordprocessingShape" mc:Ignorable="w14 w15 w16se w16cid wp14">
   <w:p>
     <w:pPr>
       <w:pStyle w:val="Header"/>
@@ -3333,7 +4362,13 @@
       <w:spacing w:line="180" w:lineRule="exact"/>
     </w:pPr>
     <w:r>
-      <w:t>AUTHOR et al.:  TITLE</w:t>
+      <w:t>Michael Tran, Victor Chen</w:t>
+    </w:r>
+    <w:r>
+      <w:t xml:space="preserve">.:  </w:t>
+    </w:r>
+    <w:r>
+      <w:t>Photo-Sketching: Evaluation project</w:t>
     </w:r>
     <w:r>
       <w:tab/>
@@ -3379,7 +4414,7 @@
 </file>
 
 <file path=word/numbering.xml><?xml version="1.0" encoding="utf-8"?>
-<w:numbering xmlns:wpc="http://schemas.microsoft.com/office/word/2010/wordprocessingCanvas" xmlns:mc="http://schemas.openxmlformats.org/markup-compatibility/2006" xmlns:o="urn:schemas-microsoft-com:office:office" xmlns:r="http://schemas.openxmlformats.org/officeDocument/2006/relationships" xmlns:m="http://schemas.openxmlformats.org/officeDocument/2006/math" xmlns:v="urn:schemas-microsoft-com:vml" xmlns:wp14="http://schemas.microsoft.com/office/word/2010/wordprocessingDrawing" xmlns:wp="http://schemas.openxmlformats.org/drawingml/2006/wordprocessingDrawing" xmlns:w10="urn:schemas-microsoft-com:office:word" xmlns:w="http://schemas.openxmlformats.org/wordprocessingml/2006/main" xmlns:w14="http://schemas.microsoft.com/office/word/2010/wordml" xmlns:w15="http://schemas.microsoft.com/office/word/2012/wordml" xmlns:wpg="http://schemas.microsoft.com/office/word/2010/wordprocessingGroup" xmlns:wpi="http://schemas.microsoft.com/office/word/2010/wordprocessingInk" xmlns:wne="http://schemas.microsoft.com/office/word/2006/wordml" xmlns:wps="http://schemas.microsoft.com/office/word/2010/wordprocessingShape" mc:Ignorable="w14 w15 wp14">
+<w:numbering xmlns:wpc="http://schemas.microsoft.com/office/word/2010/wordprocessingCanvas" xmlns:cx="http://schemas.microsoft.com/office/drawing/2014/chartex" xmlns:cx1="http://schemas.microsoft.com/office/drawing/2015/9/8/chartex" xmlns:cx2="http://schemas.microsoft.com/office/drawing/2015/10/21/chartex" xmlns:cx3="http://schemas.microsoft.com/office/drawing/2016/5/9/chartex" xmlns:cx4="http://schemas.microsoft.com/office/drawing/2016/5/10/chartex" xmlns:cx5="http://schemas.microsoft.com/office/drawing/2016/5/11/chartex" xmlns:cx6="http://schemas.microsoft.com/office/drawing/2016/5/12/chartex" xmlns:cx7="http://schemas.microsoft.com/office/drawing/2016/5/13/chartex" xmlns:cx8="http://schemas.microsoft.com/office/drawing/2016/5/14/chartex" xmlns:mc="http://schemas.openxmlformats.org/markup-compatibility/2006" xmlns:aink="http://schemas.microsoft.com/office/drawing/2016/ink" xmlns:am3d="http://schemas.microsoft.com/office/drawing/2017/model3d" xmlns:o="urn:schemas-microsoft-com:office:office" xmlns:r="http://schemas.openxmlformats.org/officeDocument/2006/relationships" xmlns:m="http://schemas.openxmlformats.org/officeDocument/2006/math" xmlns:v="urn:schemas-microsoft-com:vml" xmlns:wp14="http://schemas.microsoft.com/office/word/2010/wordprocessingDrawing" xmlns:wp="http://schemas.openxmlformats.org/drawingml/2006/wordprocessingDrawing" xmlns:w10="urn:schemas-microsoft-com:office:word" xmlns:w="http://schemas.openxmlformats.org/wordprocessingml/2006/main" xmlns:w14="http://schemas.microsoft.com/office/word/2010/wordml" xmlns:w15="http://schemas.microsoft.com/office/word/2012/wordml" xmlns:w16cid="http://schemas.microsoft.com/office/word/2016/wordml/cid" xmlns:w16se="http://schemas.microsoft.com/office/word/2015/wordml/symex" xmlns:wpg="http://schemas.microsoft.com/office/word/2010/wordprocessingGroup" xmlns:wpi="http://schemas.microsoft.com/office/word/2010/wordprocessingInk" xmlns:wne="http://schemas.microsoft.com/office/word/2006/wordml" xmlns:wps="http://schemas.microsoft.com/office/word/2010/wordprocessingShape" mc:Ignorable="w14 w15 w16se w16cid wp14">
   <w:abstractNum w:abstractNumId="0" w15:restartNumberingAfterBreak="0">
     <w:nsid w:val="FFFFFFFB"/>
     <w:multiLevelType w:val="multilevel"/>
@@ -6275,7 +7310,7 @@
 </file>
 
 <file path=word/styles.xml><?xml version="1.0" encoding="utf-8"?>
-<w:styles xmlns:mc="http://schemas.openxmlformats.org/markup-compatibility/2006" xmlns:r="http://schemas.openxmlformats.org/officeDocument/2006/relationships" xmlns:w="http://schemas.openxmlformats.org/wordprocessingml/2006/main" xmlns:w14="http://schemas.microsoft.com/office/word/2010/wordml" xmlns:w15="http://schemas.microsoft.com/office/word/2012/wordml" mc:Ignorable="w14 w15">
+<w:styles xmlns:mc="http://schemas.openxmlformats.org/markup-compatibility/2006" xmlns:r="http://schemas.openxmlformats.org/officeDocument/2006/relationships" xmlns:w="http://schemas.openxmlformats.org/wordprocessingml/2006/main" xmlns:w14="http://schemas.microsoft.com/office/word/2010/wordml" xmlns:w15="http://schemas.microsoft.com/office/word/2012/wordml" xmlns:w16cid="http://schemas.microsoft.com/office/word/2016/wordml/cid" xmlns:w16se="http://schemas.microsoft.com/office/word/2015/wordml/symex" mc:Ignorable="w14 w15 w16se w16cid">
   <w:docDefaults>
     <w:rPrDefault>
       <w:rPr>
@@ -6285,7 +7320,7 @@
     </w:rPrDefault>
     <w:pPrDefault/>
   </w:docDefaults>
-  <w:latentStyles w:defLockedState="0" w:defUIPriority="0" w:defSemiHidden="0" w:defUnhideWhenUsed="0" w:defQFormat="0" w:count="371">
+  <w:latentStyles w:defLockedState="0" w:defUIPriority="0" w:defSemiHidden="0" w:defUnhideWhenUsed="0" w:defQFormat="0" w:count="376">
     <w:lsdException w:name="Normal" w:qFormat="1"/>
     <w:lsdException w:name="heading 1" w:qFormat="1"/>
     <w:lsdException w:name="heading 2" w:semiHidden="1" w:unhideWhenUsed="1" w:qFormat="1"/>
@@ -6384,7 +7419,6 @@
     <w:lsdException w:name="HTML Sample" w:semiHidden="1" w:unhideWhenUsed="1"/>
     <w:lsdException w:name="HTML Typewriter" w:semiHidden="1" w:unhideWhenUsed="1"/>
     <w:lsdException w:name="HTML Variable" w:semiHidden="1" w:unhideWhenUsed="1"/>
-    <w:lsdException w:name="Normal Table" w:semiHidden="1" w:unhideWhenUsed="1"/>
     <w:lsdException w:name="annotation subject" w:semiHidden="1" w:unhideWhenUsed="1"/>
     <w:lsdException w:name="No List" w:semiHidden="1" w:unhideWhenUsed="1"/>
     <w:lsdException w:name="Outline List 1" w:semiHidden="1" w:unhideWhenUsed="1"/>
@@ -6427,11 +7461,9 @@
     <w:lsdException w:name="Table Contemporary" w:semiHidden="1" w:unhideWhenUsed="1"/>
     <w:lsdException w:name="Table Elegant" w:semiHidden="1" w:unhideWhenUsed="1"/>
     <w:lsdException w:name="Table Professional" w:semiHidden="1" w:unhideWhenUsed="1"/>
-    <w:lsdException w:name="Table Subtle 1" w:semiHidden="1" w:unhideWhenUsed="1"/>
     <w:lsdException w:name="Table Subtle 2" w:semiHidden="1" w:unhideWhenUsed="1"/>
     <w:lsdException w:name="Table Web 1" w:semiHidden="1" w:unhideWhenUsed="1"/>
-    <w:lsdException w:name="Table Web 2" w:semiHidden="1" w:unhideWhenUsed="1"/>
-    <w:lsdException w:name="Table Web 3" w:semiHidden="1" w:unhideWhenUsed="1"/>
+    <w:lsdException w:name="Balloon Text" w:semiHidden="1" w:unhideWhenUsed="1"/>
     <w:lsdException w:name="Table Theme" w:semiHidden="1" w:unhideWhenUsed="1"/>
     <w:lsdException w:name="Placeholder Text" w:semiHidden="1" w:uiPriority="99"/>
     <w:lsdException w:name="No Spacing" w:uiPriority="1" w:qFormat="1"/>
@@ -6648,6 +7680,11 @@
     <w:lsdException w:name="List Table 5 Dark Accent 6" w:uiPriority="50"/>
     <w:lsdException w:name="List Table 6 Colorful Accent 6" w:uiPriority="51"/>
     <w:lsdException w:name="List Table 7 Colorful Accent 6" w:uiPriority="52"/>
+    <w:lsdException w:name="Mention" w:semiHidden="1" w:uiPriority="99" w:unhideWhenUsed="1"/>
+    <w:lsdException w:name="Smart Hyperlink" w:semiHidden="1" w:uiPriority="99" w:unhideWhenUsed="1"/>
+    <w:lsdException w:name="Hashtag" w:semiHidden="1" w:uiPriority="99" w:unhideWhenUsed="1"/>
+    <w:lsdException w:name="Unresolved Mention" w:semiHidden="1" w:uiPriority="99" w:unhideWhenUsed="1"/>
+    <w:lsdException w:name="Smart Link" w:semiHidden="1" w:uiPriority="99" w:unhideWhenUsed="1"/>
   </w:latentStyles>
   <w:style w:type="paragraph" w:default="1" w:styleId="Normal">
     <w:name w:val="Normal"/>
@@ -7497,8 +8534,8 @@
       <w:szCs w:val="16"/>
     </w:rPr>
   </w:style>
-  <w:style w:type="character" w:customStyle="1" w:styleId="UnresolvedMention">
-    <w:name w:val="Unresolved Mention"/>
+  <w:style w:type="character" w:customStyle="1" w:styleId="UnresolvedMention1">
+    <w:name w:val="Unresolved Mention1"/>
     <w:basedOn w:val="DefaultParagraphFont"/>
     <w:uiPriority w:val="99"/>
     <w:semiHidden/>
@@ -7800,7 +8837,7 @@
 </file>
 
 <file path=customXml/itemProps1.xml><?xml version="1.0" encoding="utf-8"?>
-<ds:datastoreItem xmlns:ds="http://schemas.openxmlformats.org/officeDocument/2006/customXml" ds:itemID="{CF2B9FA6-4CB3-475F-AF65-5C407BB44367}">
+<ds:datastoreItem xmlns:ds="http://schemas.openxmlformats.org/officeDocument/2006/customXml" ds:itemID="{B300B176-A6A4-4982-99E1-384128EB0633}">
   <ds:schemaRefs>
     <ds:schemaRef ds:uri="http://schemas.openxmlformats.org/officeDocument/2006/bibliography"/>
   </ds:schemaRefs>

</xml_diff>